<commit_message>
#128 Navrh zakladni architektury
</commit_message>
<xml_diff>
--- a/Dokumenty/01 - Inception/Architektura.docx
+++ b/Dokumenty/01 - Inception/Architektura.docx
@@ -5,14 +5,20 @@
     <w:p>
       <w:pPr>
         <w:pStyle w:val="Heading1"/>
+        <w:spacing w:before="100" w:beforeAutospacing="1"/>
         <w:jc w:val="center"/>
       </w:pPr>
       <w:r>
         <w:t>Návrh architektury</w:t>
       </w:r>
       <w:r>
-        <w:t xml:space="preserve"> pro projekt PraxeO</w:t>
-      </w:r>
+        <w:t xml:space="preserve"> pro projekt </w:t>
+      </w:r>
+      <w:proofErr w:type="spellStart"/>
+      <w:r>
+        <w:t>PraxeO</w:t>
+      </w:r>
+      <w:proofErr w:type="spellEnd"/>
     </w:p>
     <w:p>
       <w:r>
@@ -27,8 +33,24 @@
           <w:numId w:val="1"/>
         </w:numPr>
       </w:pPr>
-      <w:r>
-        <w:t>Frontend: React</w:t>
+      <w:proofErr w:type="spellStart"/>
+      <w:r>
+        <w:t>Frontend</w:t>
+      </w:r>
+      <w:proofErr w:type="spellEnd"/>
+      <w:r>
+        <w:t xml:space="preserve">: </w:t>
+      </w:r>
+      <w:proofErr w:type="spellStart"/>
+      <w:r>
+        <w:t>React</w:t>
+      </w:r>
+      <w:proofErr w:type="spellEnd"/>
+      <w:r>
+        <w:t xml:space="preserve"> </w:t>
+      </w:r>
+      <w:r>
+        <w:t>+ Next.js</w:t>
       </w:r>
     </w:p>
     <w:p>
@@ -39,9 +61,27 @@
           <w:numId w:val="1"/>
         </w:numPr>
       </w:pPr>
-      <w:r>
-        <w:t>Backend: Java Spring Boot</w:t>
-      </w:r>
+      <w:proofErr w:type="spellStart"/>
+      <w:r>
+        <w:t>Backend</w:t>
+      </w:r>
+      <w:proofErr w:type="spellEnd"/>
+      <w:r>
+        <w:t xml:space="preserve">: Java </w:t>
+      </w:r>
+      <w:proofErr w:type="spellStart"/>
+      <w:r>
+        <w:t>Spring</w:t>
+      </w:r>
+      <w:proofErr w:type="spellEnd"/>
+      <w:r>
+        <w:t xml:space="preserve"> </w:t>
+      </w:r>
+      <w:proofErr w:type="spellStart"/>
+      <w:r>
+        <w:t>Boot</w:t>
+      </w:r>
+      <w:proofErr w:type="spellEnd"/>
     </w:p>
     <w:p>
       <w:pPr>
@@ -52,8 +92,13 @@
         </w:numPr>
       </w:pPr>
       <w:r>
-        <w:t>Databáze: PostgreSQL</w:t>
-      </w:r>
+        <w:t xml:space="preserve">Databáze: </w:t>
+      </w:r>
+      <w:proofErr w:type="spellStart"/>
+      <w:r>
+        <w:t>PostgreSQL</w:t>
+      </w:r>
+      <w:proofErr w:type="spellEnd"/>
     </w:p>
     <w:p>
       <w:pPr>
@@ -80,14 +125,56 @@
       </w:r>
     </w:p>
     <w:p>
-      <w:r>
-        <w:t xml:space="preserve">Systém </w:t>
-      </w:r>
-      <w:r>
-        <w:t>bude</w:t>
-      </w:r>
-      <w:r>
-        <w:t xml:space="preserve"> rozdělen do tří hlavních vrstev:</w:t>
+      <w:pPr>
+        <w:pStyle w:val="ListParagraph"/>
+        <w:numPr>
+          <w:ilvl w:val="0"/>
+          <w:numId w:val="1"/>
+        </w:numPr>
+      </w:pPr>
+      <w:r>
+        <w:t xml:space="preserve">Nasazení: </w:t>
+      </w:r>
+      <w:proofErr w:type="spellStart"/>
+      <w:r>
+        <w:t>Docker</w:t>
+      </w:r>
+      <w:proofErr w:type="spellEnd"/>
+      <w:r>
+        <w:t xml:space="preserve"> – 3 samostatné kontejnery (</w:t>
+      </w:r>
+      <w:proofErr w:type="spellStart"/>
+      <w:r>
+        <w:t>frontend</w:t>
+      </w:r>
+      <w:proofErr w:type="spellEnd"/>
+      <w:r>
+        <w:t xml:space="preserve">, </w:t>
+      </w:r>
+      <w:proofErr w:type="spellStart"/>
+      <w:r>
+        <w:t>backend</w:t>
+      </w:r>
+      <w:proofErr w:type="spellEnd"/>
+      <w:r>
+        <w:t>, databáze)</w:t>
+      </w:r>
+    </w:p>
+    <w:p>
+      <w:pPr>
+        <w:pStyle w:val="ListParagraph"/>
+        <w:numPr>
+          <w:ilvl w:val="0"/>
+          <w:numId w:val="1"/>
+        </w:numPr>
+      </w:pPr>
+      <w:r>
+        <w:t>Certifikace: HTTPS pro šifrovanou komunikaci</w:t>
+      </w:r>
+    </w:p>
+    <w:p>
+      <w:r>
+        <w:t>Systém bude rozdělen do tří hlavních vrstev:</w:t>
       </w:r>
     </w:p>
     <w:p>
@@ -101,9 +188,11 @@
       <w:r>
         <w:t>Prezentační vrstva (</w:t>
       </w:r>
+      <w:proofErr w:type="spellStart"/>
       <w:r>
         <w:t>Frontend</w:t>
       </w:r>
+      <w:proofErr w:type="spellEnd"/>
       <w:r>
         <w:t>)</w:t>
       </w:r>
@@ -111,80 +200,125 @@
     <w:p>
       <w:pPr>
         <w:pStyle w:val="ListParagraph"/>
-      </w:pPr>
-      <w:r>
-        <w:t>R</w:t>
-      </w:r>
-      <w:r>
-        <w:t>ealizována pomocí frameworku React, který zajišťuje interaktivní uživatelské rozhraní. Komunikuje s backendem přes REST AP</w:t>
-      </w:r>
-      <w:r>
-        <w:t>I</w:t>
-      </w:r>
-      <w:r>
-        <w:t>.</w:t>
-      </w:r>
-    </w:p>
-    <w:p>
-      <w:pPr>
-        <w:pStyle w:val="ListParagraph"/>
-      </w:pPr>
-      <w:r>
-        <w:t>Uživatelé pracují s moduly jako:</w:t>
-      </w:r>
-    </w:p>
-    <w:p>
-      <w:pPr>
-        <w:pStyle w:val="ListParagraph"/>
-        <w:numPr>
-          <w:ilvl w:val="0"/>
-          <w:numId w:val="4"/>
-        </w:numPr>
-      </w:pPr>
-      <w:r>
-        <w:t>Přehled praxí</w:t>
-      </w:r>
-    </w:p>
-    <w:p>
-      <w:pPr>
-        <w:pStyle w:val="ListParagraph"/>
-        <w:numPr>
-          <w:ilvl w:val="0"/>
-          <w:numId w:val="4"/>
-        </w:numPr>
-      </w:pPr>
-      <w:r>
-        <w:t>Detail úlohy</w:t>
-      </w:r>
-    </w:p>
-    <w:p>
-      <w:pPr>
-        <w:pStyle w:val="ListParagraph"/>
-        <w:numPr>
-          <w:ilvl w:val="0"/>
-          <w:numId w:val="4"/>
-        </w:numPr>
-      </w:pPr>
-      <w:r>
-        <w:t>Komentáře a posudky</w:t>
-      </w:r>
-    </w:p>
-    <w:p>
-      <w:pPr>
-        <w:pStyle w:val="ListParagraph"/>
-        <w:numPr>
-          <w:ilvl w:val="0"/>
-          <w:numId w:val="4"/>
-        </w:numPr>
-      </w:pPr>
-      <w:r>
-        <w:t xml:space="preserve">Generování </w:t>
-      </w:r>
-      <w:r>
-        <w:t>report</w:t>
-      </w:r>
-      <w:r>
-        <w:t>ů</w:t>
+        <w:numPr>
+          <w:ilvl w:val="1"/>
+          <w:numId w:val="3"/>
+        </w:numPr>
+      </w:pPr>
+      <w:r>
+        <w:t xml:space="preserve">Realizována pomocí </w:t>
+      </w:r>
+      <w:proofErr w:type="spellStart"/>
+      <w:r>
+        <w:t>React</w:t>
+      </w:r>
+      <w:proofErr w:type="spellEnd"/>
+      <w:r>
+        <w:t>/Next.js – umožňuje server-</w:t>
+      </w:r>
+      <w:proofErr w:type="spellStart"/>
+      <w:r>
+        <w:t>side</w:t>
+      </w:r>
+      <w:proofErr w:type="spellEnd"/>
+      <w:r>
+        <w:t xml:space="preserve"> </w:t>
+      </w:r>
+      <w:proofErr w:type="spellStart"/>
+      <w:r>
+        <w:t>rendering</w:t>
+      </w:r>
+      <w:proofErr w:type="spellEnd"/>
+      <w:r>
+        <w:t xml:space="preserve"> i klientskou interaktivitu.</w:t>
+      </w:r>
+    </w:p>
+    <w:p>
+      <w:pPr>
+        <w:pStyle w:val="ListParagraph"/>
+        <w:numPr>
+          <w:ilvl w:val="1"/>
+          <w:numId w:val="3"/>
+        </w:numPr>
+      </w:pPr>
+      <w:r>
+        <w:t xml:space="preserve">Komunikuje s </w:t>
+      </w:r>
+      <w:proofErr w:type="spellStart"/>
+      <w:r>
+        <w:t>backendem</w:t>
+      </w:r>
+      <w:proofErr w:type="spellEnd"/>
+      <w:r>
+        <w:t xml:space="preserve"> přes REST API.</w:t>
+      </w:r>
+    </w:p>
+    <w:p>
+      <w:pPr>
+        <w:pStyle w:val="ListParagraph"/>
+        <w:numPr>
+          <w:ilvl w:val="1"/>
+          <w:numId w:val="3"/>
+        </w:numPr>
+      </w:pPr>
+      <w:r>
+        <w:t>Zajišťuje přihlášení, zobrazení praxí, úkolů, hodnocení a reportů.</w:t>
+      </w:r>
+    </w:p>
+    <w:p>
+      <w:pPr>
+        <w:pStyle w:val="ListParagraph"/>
+        <w:numPr>
+          <w:ilvl w:val="1"/>
+          <w:numId w:val="3"/>
+        </w:numPr>
+      </w:pPr>
+      <w:r>
+        <w:t xml:space="preserve">Obsahuje dynamické </w:t>
+      </w:r>
+      <w:proofErr w:type="spellStart"/>
+      <w:r>
+        <w:t>routování</w:t>
+      </w:r>
+      <w:proofErr w:type="spellEnd"/>
+      <w:r>
+        <w:t xml:space="preserve"> (Next.js </w:t>
+      </w:r>
+      <w:proofErr w:type="spellStart"/>
+      <w:r>
+        <w:t>Pages</w:t>
+      </w:r>
+      <w:proofErr w:type="spellEnd"/>
+      <w:r>
+        <w:t>/</w:t>
+      </w:r>
+      <w:proofErr w:type="spellStart"/>
+      <w:r>
+        <w:t>Routes</w:t>
+      </w:r>
+      <w:proofErr w:type="spellEnd"/>
+      <w:r>
+        <w:t>).</w:t>
+      </w:r>
+    </w:p>
+    <w:p>
+      <w:pPr>
+        <w:pStyle w:val="ListParagraph"/>
+        <w:numPr>
+          <w:ilvl w:val="1"/>
+          <w:numId w:val="3"/>
+        </w:numPr>
+      </w:pPr>
+      <w:r>
+        <w:t xml:space="preserve">Kontejner běží v samostatném </w:t>
+      </w:r>
+      <w:proofErr w:type="spellStart"/>
+      <w:r>
+        <w:t>Docker</w:t>
+      </w:r>
+      <w:proofErr w:type="spellEnd"/>
+      <w:r>
+        <w:t xml:space="preserve"> image.</w:t>
       </w:r>
     </w:p>
     <w:p>
@@ -196,95 +330,132 @@
         </w:numPr>
       </w:pPr>
       <w:r>
-        <w:t>Aplikační vrstva (Backend)</w:t>
-      </w:r>
-    </w:p>
-    <w:p>
-      <w:pPr>
-        <w:pStyle w:val="ListParagraph"/>
-      </w:pPr>
-      <w:r>
-        <w:t>Implementována v Java Spring Boot. Obsahuje logiku systému, řízení uživatelských rolí a zpracování požadavků z frontendu.</w:t>
-      </w:r>
-    </w:p>
-    <w:p>
-      <w:pPr>
-        <w:pStyle w:val="ListParagraph"/>
-      </w:pPr>
-      <w:r>
-        <w:t>Backend poskytuje API endpointy pro práci s entitami:</w:t>
-      </w:r>
-    </w:p>
-    <w:p>
-      <w:pPr>
-        <w:pStyle w:val="ListParagraph"/>
-        <w:numPr>
-          <w:ilvl w:val="0"/>
-          <w:numId w:val="5"/>
-        </w:numPr>
-      </w:pPr>
-      <w:r>
-        <w:t>Uživatel, Role</w:t>
-      </w:r>
-    </w:p>
-    <w:p>
-      <w:pPr>
-        <w:pStyle w:val="ListParagraph"/>
-        <w:numPr>
-          <w:ilvl w:val="0"/>
-          <w:numId w:val="5"/>
-        </w:numPr>
-      </w:pPr>
-      <w:r>
-        <w:t>Praxe</w:t>
-      </w:r>
-    </w:p>
-    <w:p>
-      <w:pPr>
-        <w:pStyle w:val="ListParagraph"/>
-        <w:numPr>
-          <w:ilvl w:val="0"/>
-          <w:numId w:val="5"/>
-        </w:numPr>
-      </w:pPr>
-      <w:r>
-        <w:t>Úloha</w:t>
-      </w:r>
-    </w:p>
-    <w:p>
-      <w:pPr>
-        <w:pStyle w:val="ListParagraph"/>
-        <w:numPr>
-          <w:ilvl w:val="0"/>
-          <w:numId w:val="5"/>
-        </w:numPr>
-      </w:pPr>
-      <w:r>
-        <w:t>Komentář</w:t>
-      </w:r>
-    </w:p>
-    <w:p>
-      <w:pPr>
-        <w:pStyle w:val="ListParagraph"/>
-        <w:numPr>
-          <w:ilvl w:val="0"/>
-          <w:numId w:val="5"/>
-        </w:numPr>
-      </w:pPr>
-      <w:r>
-        <w:t>Posudek</w:t>
-      </w:r>
-    </w:p>
-    <w:p>
-      <w:pPr>
-        <w:pStyle w:val="ListParagraph"/>
-        <w:numPr>
-          <w:ilvl w:val="0"/>
-          <w:numId w:val="5"/>
-        </w:numPr>
-      </w:pPr>
-      <w:r>
-        <w:t>Report</w:t>
+        <w:t>Aplikační vrstva (</w:t>
+      </w:r>
+      <w:proofErr w:type="spellStart"/>
+      <w:r>
+        <w:t>Backend</w:t>
+      </w:r>
+      <w:proofErr w:type="spellEnd"/>
+      <w:r>
+        <w:t>)</w:t>
+      </w:r>
+    </w:p>
+    <w:p>
+      <w:pPr>
+        <w:pStyle w:val="ListParagraph"/>
+        <w:numPr>
+          <w:ilvl w:val="1"/>
+          <w:numId w:val="3"/>
+        </w:numPr>
+      </w:pPr>
+      <w:r>
+        <w:t xml:space="preserve">Implementována v Java </w:t>
+      </w:r>
+      <w:proofErr w:type="spellStart"/>
+      <w:r>
+        <w:t>Spring</w:t>
+      </w:r>
+      <w:proofErr w:type="spellEnd"/>
+      <w:r>
+        <w:t xml:space="preserve"> </w:t>
+      </w:r>
+      <w:proofErr w:type="spellStart"/>
+      <w:r>
+        <w:t>Boot</w:t>
+      </w:r>
+      <w:proofErr w:type="spellEnd"/>
+      <w:r>
+        <w:t>.</w:t>
+      </w:r>
+    </w:p>
+    <w:p>
+      <w:pPr>
+        <w:pStyle w:val="ListParagraph"/>
+        <w:numPr>
+          <w:ilvl w:val="1"/>
+          <w:numId w:val="3"/>
+        </w:numPr>
+      </w:pPr>
+      <w:r>
+        <w:t xml:space="preserve">Obsahuje logiku systému, řízení přístupových práv a zpracování požadavků z </w:t>
+      </w:r>
+      <w:proofErr w:type="spellStart"/>
+      <w:r>
+        <w:t>frontendu</w:t>
+      </w:r>
+      <w:proofErr w:type="spellEnd"/>
+      <w:r>
+        <w:t>.</w:t>
+      </w:r>
+    </w:p>
+    <w:p>
+      <w:pPr>
+        <w:pStyle w:val="ListParagraph"/>
+        <w:numPr>
+          <w:ilvl w:val="1"/>
+          <w:numId w:val="3"/>
+        </w:numPr>
+      </w:pPr>
+      <w:r>
+        <w:t xml:space="preserve">Poskytuje API </w:t>
+      </w:r>
+      <w:proofErr w:type="spellStart"/>
+      <w:r>
+        <w:t>endpointy</w:t>
+      </w:r>
+      <w:proofErr w:type="spellEnd"/>
+      <w:r>
+        <w:t xml:space="preserve"> pro entity:</w:t>
+      </w:r>
+    </w:p>
+    <w:p>
+      <w:pPr>
+        <w:pStyle w:val="ListParagraph"/>
+        <w:ind w:left="1440"/>
+      </w:pPr>
+      <w:r>
+        <w:t>Uživatel, Role, Praxe, Úloha, Komentář, Posudek, Report.</w:t>
+      </w:r>
+    </w:p>
+    <w:p>
+      <w:pPr>
+        <w:pStyle w:val="ListParagraph"/>
+        <w:numPr>
+          <w:ilvl w:val="1"/>
+          <w:numId w:val="3"/>
+        </w:numPr>
+      </w:pPr>
+      <w:r>
+        <w:t xml:space="preserve">Odesílá e-maily (např. při registraci) pomocí modulu </w:t>
+      </w:r>
+      <w:proofErr w:type="spellStart"/>
+      <w:r>
+        <w:t>Spring</w:t>
+      </w:r>
+      <w:proofErr w:type="spellEnd"/>
+      <w:r>
+        <w:t xml:space="preserve"> Mail.</w:t>
+      </w:r>
+    </w:p>
+    <w:p>
+      <w:pPr>
+        <w:pStyle w:val="ListParagraph"/>
+        <w:numPr>
+          <w:ilvl w:val="1"/>
+          <w:numId w:val="3"/>
+        </w:numPr>
+      </w:pPr>
+      <w:r>
+        <w:t xml:space="preserve">Běží ve vlastním </w:t>
+      </w:r>
+      <w:proofErr w:type="spellStart"/>
+      <w:r>
+        <w:t>Docker</w:t>
+      </w:r>
+      <w:proofErr w:type="spellEnd"/>
+      <w:r>
+        <w:t xml:space="preserve"> kontejneru.</w:t>
       </w:r>
     </w:p>
     <w:p>
@@ -302,36 +473,280 @@
     <w:p>
       <w:pPr>
         <w:pStyle w:val="ListParagraph"/>
-      </w:pPr>
-      <w:r>
-        <w:t>Ukládá data o uživatelích, praxích, úlohách, komentářích a posudcích.</w:t>
-      </w:r>
-      <w:r>
+        <w:numPr>
+          <w:ilvl w:val="1"/>
+          <w:numId w:val="3"/>
+        </w:numPr>
+      </w:pPr>
+      <w:r>
+        <w:t xml:space="preserve">Relační databáze </w:t>
+      </w:r>
+      <w:proofErr w:type="spellStart"/>
+      <w:r>
+        <w:t>PostgreSQL</w:t>
+      </w:r>
+      <w:proofErr w:type="spellEnd"/>
+      <w:r>
+        <w:t>.</w:t>
+      </w:r>
+    </w:p>
+    <w:p>
+      <w:pPr>
+        <w:pStyle w:val="ListParagraph"/>
+        <w:numPr>
+          <w:ilvl w:val="1"/>
+          <w:numId w:val="3"/>
+        </w:numPr>
+      </w:pPr>
+      <w:r>
+        <w:t>Spravuje data o uživatelích, praxích, úlohách, posudcích a exportech.</w:t>
+      </w:r>
+    </w:p>
+    <w:p>
+      <w:pPr>
+        <w:pStyle w:val="ListParagraph"/>
+        <w:numPr>
+          <w:ilvl w:val="1"/>
+          <w:numId w:val="3"/>
+        </w:numPr>
+      </w:pPr>
+      <w:r>
+        <w:t xml:space="preserve">Přístup zajištěn přes ORM </w:t>
+      </w:r>
+      <w:proofErr w:type="spellStart"/>
+      <w:r>
+        <w:t>Spring</w:t>
+      </w:r>
+      <w:proofErr w:type="spellEnd"/>
+      <w:r>
+        <w:t xml:space="preserve"> Data JPA.</w:t>
+      </w:r>
+    </w:p>
+    <w:p>
+      <w:pPr>
+        <w:pStyle w:val="ListParagraph"/>
+        <w:numPr>
+          <w:ilvl w:val="1"/>
+          <w:numId w:val="3"/>
+        </w:numPr>
+      </w:pPr>
+      <w:r>
+        <w:t>Databáze běží ve třetím kontejneru.</w:t>
+      </w:r>
+    </w:p>
+    <w:p>
+      <w:pPr>
+        <w:pStyle w:val="ListParagraph"/>
+        <w:numPr>
+          <w:ilvl w:val="0"/>
+          <w:numId w:val="3"/>
+        </w:numPr>
+      </w:pPr>
+      <w:r>
+        <w:t>Zabezpečení a ochrana dat</w:t>
+      </w:r>
+    </w:p>
+    <w:p>
+      <w:pPr>
+        <w:pStyle w:val="ListParagraph"/>
+        <w:numPr>
+          <w:ilvl w:val="1"/>
+          <w:numId w:val="3"/>
+        </w:numPr>
+      </w:pPr>
+      <w:r>
+        <w:t>Všechny požadavky běží přes HTTPS.</w:t>
+      </w:r>
+    </w:p>
+    <w:p>
+      <w:pPr>
+        <w:pStyle w:val="ListParagraph"/>
+        <w:numPr>
+          <w:ilvl w:val="1"/>
+          <w:numId w:val="3"/>
+        </w:numPr>
+      </w:pPr>
+      <w:r>
+        <w:t>Autentizace a autorizace přes JWT tokeny.</w:t>
+      </w:r>
+    </w:p>
+    <w:p>
+      <w:pPr>
+        <w:pStyle w:val="ListParagraph"/>
+        <w:numPr>
+          <w:ilvl w:val="1"/>
+          <w:numId w:val="3"/>
+        </w:numPr>
+      </w:pPr>
+      <w:r>
+        <w:t>Role: student, učitel, externista, admin.</w:t>
+      </w:r>
+    </w:p>
+    <w:p>
+      <w:pPr>
+        <w:pStyle w:val="ListParagraph"/>
+        <w:numPr>
+          <w:ilvl w:val="1"/>
+          <w:numId w:val="3"/>
+        </w:numPr>
+      </w:pPr>
+      <w:r>
+        <w:t>GDPR: uživatelé při registraci potvrzují souhlas se zpracováním osobních údajů; podporováno „právo být zapomenut“ (anonymizace).</w:t>
+      </w:r>
+    </w:p>
+    <w:p>
+      <w:pPr>
+        <w:pStyle w:val="ListParagraph"/>
+        <w:numPr>
+          <w:ilvl w:val="1"/>
+          <w:numId w:val="3"/>
+        </w:numPr>
+      </w:pPr>
+      <w:r>
+        <w:lastRenderedPageBreak/>
+        <w:t>Nahrávání souborů omezeno na bezpečné přípony (.</w:t>
+      </w:r>
+      <w:proofErr w:type="spellStart"/>
+      <w:r>
+        <w:t>txt</w:t>
+      </w:r>
+      <w:proofErr w:type="spellEnd"/>
+      <w:r>
+        <w:t>, .</w:t>
+      </w:r>
+      <w:proofErr w:type="spellStart"/>
+      <w:r>
+        <w:t>docx</w:t>
+      </w:r>
+      <w:proofErr w:type="spellEnd"/>
+      <w:r>
+        <w:t>, .</w:t>
+      </w:r>
+      <w:proofErr w:type="spellStart"/>
+      <w:r>
+        <w:t>pdf</w:t>
+      </w:r>
+      <w:proofErr w:type="spellEnd"/>
+      <w:r>
+        <w:t>, .</w:t>
+      </w:r>
+      <w:proofErr w:type="spellStart"/>
+      <w:r>
+        <w:t>png</w:t>
+      </w:r>
+      <w:proofErr w:type="spellEnd"/>
+      <w:r>
+        <w:t>, .</w:t>
+      </w:r>
+      <w:proofErr w:type="spellStart"/>
+      <w:r>
+        <w:t>jpg</w:t>
+      </w:r>
+      <w:proofErr w:type="spellEnd"/>
+      <w:r>
+        <w:t>) a maximální velikost.</w:t>
+      </w:r>
+    </w:p>
+    <w:p>
+      <w:pPr>
+        <w:pStyle w:val="ListParagraph"/>
+        <w:numPr>
+          <w:ilvl w:val="0"/>
+          <w:numId w:val="3"/>
+        </w:numPr>
+      </w:pPr>
+      <w:r>
+        <w:t>Mailová komunikace</w:t>
+      </w:r>
+    </w:p>
+    <w:p>
+      <w:pPr>
+        <w:pStyle w:val="ListParagraph"/>
+        <w:numPr>
+          <w:ilvl w:val="1"/>
+          <w:numId w:val="3"/>
+        </w:numPr>
+      </w:pPr>
+      <w:r>
+        <w:t>Systém zasílá ověřovací e-mail při registraci uživatelů:</w:t>
+      </w:r>
+    </w:p>
+    <w:p>
+      <w:pPr>
+        <w:pStyle w:val="ListParagraph"/>
+        <w:ind w:left="2160"/>
+      </w:pPr>
+      <w:r>
+        <w:t>Student a učitel se mohou registrovat pouze s univerzitním e-mailem (@student.osu.cz, @osu.cz).</w:t>
+      </w:r>
+    </w:p>
+    <w:p>
+      <w:pPr>
+        <w:pStyle w:val="ListParagraph"/>
+        <w:numPr>
+          <w:ilvl w:val="1"/>
+          <w:numId w:val="3"/>
+        </w:numPr>
+      </w:pPr>
+      <w:r>
+        <w:t>Uživatel potvrdí registraci kliknutím na odkaz zaslaný na uvedený e-mail.</w:t>
+      </w:r>
+    </w:p>
+    <w:p>
+      <w:pPr>
+        <w:pStyle w:val="ListParagraph"/>
+        <w:numPr>
+          <w:ilvl w:val="1"/>
+          <w:numId w:val="3"/>
+        </w:numPr>
+      </w:pPr>
+      <w:r>
+        <w:t>Možnost rozšíření o notifikace (např. přidání úkolu, změna stavu praxe).</w:t>
+      </w:r>
+    </w:p>
+    <w:p>
+      <w:pPr>
+        <w:pStyle w:val="Heading2"/>
+        <w:rPr>
+          <w:lang w:val="en-US"/>
+        </w:rPr>
+      </w:pPr>
+      <w:proofErr w:type="spellStart"/>
+      <w:r>
+        <w:rPr>
+          <w:lang w:val="en-US"/>
+        </w:rPr>
+        <w:t>Výhody</w:t>
+      </w:r>
+      <w:proofErr w:type="spellEnd"/>
+      <w:r>
+        <w:rPr>
+          <w:lang w:val="en-US"/>
+        </w:rPr>
+        <w:t xml:space="preserve"> a </w:t>
+      </w:r>
+      <w:proofErr w:type="spellStart"/>
+      <w:r>
+        <w:rPr>
+          <w:lang w:val="en-US"/>
+        </w:rPr>
+        <w:t>nevýhody</w:t>
+      </w:r>
+      <w:proofErr w:type="spellEnd"/>
+      <w:r>
+        <w:rPr>
+          <w:lang w:val="en-US"/>
+        </w:rPr>
         <w:t xml:space="preserve"> </w:t>
       </w:r>
-      <w:r>
-        <w:t>Databáze PostgreSQL je připojena přes ORM framework Spring Data JPA, který zjednodušuje práci s entitami.</w:t>
-      </w:r>
-    </w:p>
-    <w:p>
-      <w:r>
-        <w:br w:type="page"/>
-      </w:r>
-    </w:p>
-    <w:p>
-      <w:pPr>
-        <w:pStyle w:val="Heading2"/>
-        <w:rPr>
-          <w:lang w:val="en-US"/>
-        </w:rPr>
-      </w:pPr>
-      <w:r>
-        <w:rPr>
-          <w:lang w:val="en-US"/>
-        </w:rPr>
-        <w:lastRenderedPageBreak/>
-        <w:t>Výhody a nevýhody architektury</w:t>
-      </w:r>
+      <w:proofErr w:type="spellStart"/>
+      <w:r>
+        <w:rPr>
+          <w:lang w:val="en-US"/>
+        </w:rPr>
+        <w:t>architektury</w:t>
+      </w:r>
+      <w:proofErr w:type="spellEnd"/>
     </w:p>
     <w:p>
       <w:pPr>
@@ -341,13 +756,23 @@
           <w:lang w:val="en-US"/>
         </w:rPr>
       </w:pPr>
+      <w:proofErr w:type="spellStart"/>
       <w:r>
         <w:rPr>
           <w:b/>
           <w:bCs/>
           <w:lang w:val="en-US"/>
         </w:rPr>
-        <w:t>Výhody:</w:t>
+        <w:t>Výhody</w:t>
+      </w:r>
+      <w:proofErr w:type="spellEnd"/>
+      <w:r>
+        <w:rPr>
+          <w:b/>
+          <w:bCs/>
+          <w:lang w:val="en-US"/>
+        </w:rPr>
+        <w:t>:</w:t>
       </w:r>
     </w:p>
     <w:p>
@@ -361,11 +786,89 @@
           <w:lang w:val="en-US"/>
         </w:rPr>
       </w:pPr>
-      <w:r>
-        <w:rPr>
-          <w:lang w:val="en-US"/>
-        </w:rPr>
-        <w:t>Jasné oddělení vrstev a přehledná struktura kódu.</w:t>
+      <w:proofErr w:type="spellStart"/>
+      <w:r>
+        <w:rPr>
+          <w:lang w:val="en-US"/>
+        </w:rPr>
+        <w:t>Jasné</w:t>
+      </w:r>
+      <w:proofErr w:type="spellEnd"/>
+      <w:r>
+        <w:rPr>
+          <w:lang w:val="en-US"/>
+        </w:rPr>
+        <w:t xml:space="preserve"> </w:t>
+      </w:r>
+      <w:proofErr w:type="spellStart"/>
+      <w:r>
+        <w:rPr>
+          <w:lang w:val="en-US"/>
+        </w:rPr>
+        <w:t>oddělení</w:t>
+      </w:r>
+      <w:proofErr w:type="spellEnd"/>
+      <w:r>
+        <w:rPr>
+          <w:lang w:val="en-US"/>
+        </w:rPr>
+        <w:t xml:space="preserve"> </w:t>
+      </w:r>
+      <w:proofErr w:type="spellStart"/>
+      <w:r>
+        <w:rPr>
+          <w:lang w:val="en-US"/>
+        </w:rPr>
+        <w:t>vrstev</w:t>
+      </w:r>
+      <w:proofErr w:type="spellEnd"/>
+      <w:r>
+        <w:rPr>
+          <w:lang w:val="en-US"/>
+        </w:rPr>
+        <w:t xml:space="preserve"> a </w:t>
+      </w:r>
+      <w:proofErr w:type="spellStart"/>
+      <w:r>
+        <w:rPr>
+          <w:lang w:val="en-US"/>
+        </w:rPr>
+        <w:t>přehledná</w:t>
+      </w:r>
+      <w:proofErr w:type="spellEnd"/>
+      <w:r>
+        <w:rPr>
+          <w:lang w:val="en-US"/>
+        </w:rPr>
+        <w:t xml:space="preserve"> </w:t>
+      </w:r>
+      <w:proofErr w:type="spellStart"/>
+      <w:r>
+        <w:rPr>
+          <w:lang w:val="en-US"/>
+        </w:rPr>
+        <w:t>struktura</w:t>
+      </w:r>
+      <w:proofErr w:type="spellEnd"/>
+      <w:r>
+        <w:rPr>
+          <w:lang w:val="en-US"/>
+        </w:rPr>
+        <w:t xml:space="preserve"> </w:t>
+      </w:r>
+      <w:proofErr w:type="spellStart"/>
+      <w:r>
+        <w:rPr>
+          <w:lang w:val="en-US"/>
+        </w:rPr>
+        <w:t>kódu</w:t>
+      </w:r>
+      <w:proofErr w:type="spellEnd"/>
+      <w:r>
+        <w:rPr>
+          <w:lang w:val="en-US"/>
+        </w:rPr>
+        <w:t>.</w:t>
       </w:r>
     </w:p>
     <w:p>
@@ -379,11 +882,61 @@
           <w:lang w:val="en-US"/>
         </w:rPr>
       </w:pPr>
-      <w:r>
-        <w:rPr>
-          <w:lang w:val="en-US"/>
-        </w:rPr>
-        <w:t>Snadné rozšiřování o nové moduly.</w:t>
+      <w:proofErr w:type="spellStart"/>
+      <w:r>
+        <w:rPr>
+          <w:lang w:val="en-US"/>
+        </w:rPr>
+        <w:t>Snadné</w:t>
+      </w:r>
+      <w:proofErr w:type="spellEnd"/>
+      <w:r>
+        <w:rPr>
+          <w:lang w:val="en-US"/>
+        </w:rPr>
+        <w:t xml:space="preserve"> </w:t>
+      </w:r>
+      <w:proofErr w:type="spellStart"/>
+      <w:r>
+        <w:rPr>
+          <w:lang w:val="en-US"/>
+        </w:rPr>
+        <w:t>rozšiřování</w:t>
+      </w:r>
+      <w:proofErr w:type="spellEnd"/>
+      <w:r>
+        <w:rPr>
+          <w:lang w:val="en-US"/>
+        </w:rPr>
+        <w:t xml:space="preserve"> o </w:t>
+      </w:r>
+      <w:proofErr w:type="spellStart"/>
+      <w:r>
+        <w:rPr>
+          <w:lang w:val="en-US"/>
+        </w:rPr>
+        <w:t>nové</w:t>
+      </w:r>
+      <w:proofErr w:type="spellEnd"/>
+      <w:r>
+        <w:rPr>
+          <w:lang w:val="en-US"/>
+        </w:rPr>
+        <w:t xml:space="preserve"> </w:t>
+      </w:r>
+      <w:proofErr w:type="spellStart"/>
+      <w:r>
+        <w:rPr>
+          <w:lang w:val="en-US"/>
+        </w:rPr>
+        <w:t>moduly</w:t>
+      </w:r>
+      <w:proofErr w:type="spellEnd"/>
+      <w:r>
+        <w:rPr>
+          <w:lang w:val="en-US"/>
+        </w:rPr>
+        <w:t>.</w:t>
       </w:r>
     </w:p>
     <w:p>
@@ -397,11 +950,33 @@
           <w:lang w:val="en-US"/>
         </w:rPr>
       </w:pPr>
-      <w:r>
-        <w:rPr>
-          <w:lang w:val="en-US"/>
-        </w:rPr>
-        <w:t>Ověřený technologický stack (Java + React + PostgreSQL).</w:t>
+      <w:proofErr w:type="spellStart"/>
+      <w:r>
+        <w:rPr>
+          <w:lang w:val="en-US"/>
+        </w:rPr>
+        <w:t>Ověřený</w:t>
+      </w:r>
+      <w:proofErr w:type="spellEnd"/>
+      <w:r>
+        <w:rPr>
+          <w:lang w:val="en-US"/>
+        </w:rPr>
+        <w:t xml:space="preserve"> </w:t>
+      </w:r>
+      <w:proofErr w:type="spellStart"/>
+      <w:r>
+        <w:rPr>
+          <w:lang w:val="en-US"/>
+        </w:rPr>
+        <w:t>technologický</w:t>
+      </w:r>
+      <w:proofErr w:type="spellEnd"/>
+      <w:r>
+        <w:rPr>
+          <w:lang w:val="en-US"/>
+        </w:rPr>
+        <w:t xml:space="preserve"> stack (Java + React + PostgreSQL).</w:t>
       </w:r>
     </w:p>
     <w:p>
@@ -415,11 +990,103 @@
           <w:lang w:val="en-US"/>
         </w:rPr>
       </w:pPr>
-      <w:r>
-        <w:rPr>
-          <w:lang w:val="en-US"/>
-        </w:rPr>
-        <w:t>Možnost nasazení do Dockeru a provozu na libovolném serveru.</w:t>
+      <w:proofErr w:type="spellStart"/>
+      <w:r>
+        <w:rPr>
+          <w:lang w:val="en-US"/>
+        </w:rPr>
+        <w:t>Možnost</w:t>
+      </w:r>
+      <w:proofErr w:type="spellEnd"/>
+      <w:r>
+        <w:rPr>
+          <w:lang w:val="en-US"/>
+        </w:rPr>
+        <w:t xml:space="preserve"> </w:t>
+      </w:r>
+      <w:proofErr w:type="spellStart"/>
+      <w:r>
+        <w:rPr>
+          <w:lang w:val="en-US"/>
+        </w:rPr>
+        <w:t>nasazení</w:t>
+      </w:r>
+      <w:proofErr w:type="spellEnd"/>
+      <w:r>
+        <w:rPr>
+          <w:lang w:val="en-US"/>
+        </w:rPr>
+        <w:t xml:space="preserve"> do </w:t>
+      </w:r>
+      <w:proofErr w:type="spellStart"/>
+      <w:r>
+        <w:rPr>
+          <w:lang w:val="en-US"/>
+        </w:rPr>
+        <w:t>Dockeru</w:t>
+      </w:r>
+      <w:proofErr w:type="spellEnd"/>
+      <w:r>
+        <w:rPr>
+          <w:lang w:val="en-US"/>
+        </w:rPr>
+        <w:t xml:space="preserve"> a </w:t>
+      </w:r>
+      <w:proofErr w:type="spellStart"/>
+      <w:r>
+        <w:rPr>
+          <w:lang w:val="en-US"/>
+        </w:rPr>
+        <w:t>provozu</w:t>
+      </w:r>
+      <w:proofErr w:type="spellEnd"/>
+      <w:r>
+        <w:rPr>
+          <w:lang w:val="en-US"/>
+        </w:rPr>
+        <w:t xml:space="preserve"> </w:t>
+      </w:r>
+      <w:proofErr w:type="spellStart"/>
+      <w:r>
+        <w:rPr>
+          <w:lang w:val="en-US"/>
+        </w:rPr>
+        <w:t>na</w:t>
+      </w:r>
+      <w:proofErr w:type="spellEnd"/>
+      <w:r>
+        <w:rPr>
+          <w:lang w:val="en-US"/>
+        </w:rPr>
+        <w:t xml:space="preserve"> </w:t>
+      </w:r>
+      <w:proofErr w:type="spellStart"/>
+      <w:r>
+        <w:rPr>
+          <w:lang w:val="en-US"/>
+        </w:rPr>
+        <w:t>libovolném</w:t>
+      </w:r>
+      <w:proofErr w:type="spellEnd"/>
+      <w:r>
+        <w:rPr>
+          <w:lang w:val="en-US"/>
+        </w:rPr>
+        <w:t xml:space="preserve"> </w:t>
+      </w:r>
+      <w:proofErr w:type="spellStart"/>
+      <w:r>
+        <w:rPr>
+          <w:lang w:val="en-US"/>
+        </w:rPr>
+        <w:t>serveru</w:t>
+      </w:r>
+      <w:proofErr w:type="spellEnd"/>
+      <w:r>
+        <w:rPr>
+          <w:lang w:val="en-US"/>
+        </w:rPr>
+        <w:t>.</w:t>
       </w:r>
     </w:p>
     <w:p>
@@ -437,7 +1104,77 @@
         <w:rPr>
           <w:lang w:val="en-US"/>
         </w:rPr>
-        <w:t>Podpora bezpečného přístupu pomocí JWT a řízení rolí.</w:t>
+        <w:t xml:space="preserve">Podpora </w:t>
+      </w:r>
+      <w:proofErr w:type="spellStart"/>
+      <w:r>
+        <w:rPr>
+          <w:lang w:val="en-US"/>
+        </w:rPr>
+        <w:t>bezpečného</w:t>
+      </w:r>
+      <w:proofErr w:type="spellEnd"/>
+      <w:r>
+        <w:rPr>
+          <w:lang w:val="en-US"/>
+        </w:rPr>
+        <w:t xml:space="preserve"> </w:t>
+      </w:r>
+      <w:proofErr w:type="spellStart"/>
+      <w:r>
+        <w:rPr>
+          <w:lang w:val="en-US"/>
+        </w:rPr>
+        <w:t>přístupu</w:t>
+      </w:r>
+      <w:proofErr w:type="spellEnd"/>
+      <w:r>
+        <w:rPr>
+          <w:lang w:val="en-US"/>
+        </w:rPr>
+        <w:t xml:space="preserve"> </w:t>
+      </w:r>
+      <w:proofErr w:type="spellStart"/>
+      <w:r>
+        <w:rPr>
+          <w:lang w:val="en-US"/>
+        </w:rPr>
+        <w:t>pomocí</w:t>
+      </w:r>
+      <w:proofErr w:type="spellEnd"/>
+      <w:r>
+        <w:rPr>
+          <w:lang w:val="en-US"/>
+        </w:rPr>
+        <w:t xml:space="preserve"> JWT a </w:t>
+      </w:r>
+      <w:proofErr w:type="spellStart"/>
+      <w:r>
+        <w:rPr>
+          <w:lang w:val="en-US"/>
+        </w:rPr>
+        <w:t>řízení</w:t>
+      </w:r>
+      <w:proofErr w:type="spellEnd"/>
+      <w:r>
+        <w:rPr>
+          <w:lang w:val="en-US"/>
+        </w:rPr>
+        <w:t xml:space="preserve"> </w:t>
+      </w:r>
+      <w:proofErr w:type="spellStart"/>
+      <w:r>
+        <w:rPr>
+          <w:lang w:val="en-US"/>
+        </w:rPr>
+        <w:t>rolí</w:t>
+      </w:r>
+      <w:proofErr w:type="spellEnd"/>
+      <w:r>
+        <w:rPr>
+          <w:lang w:val="en-US"/>
+        </w:rPr>
+        <w:t>.</w:t>
       </w:r>
     </w:p>
     <w:p>
@@ -448,13 +1185,25 @@
           <w:lang w:val="en-US"/>
         </w:rPr>
       </w:pPr>
+      <w:proofErr w:type="spellStart"/>
+      <w:proofErr w:type="gramStart"/>
       <w:r>
         <w:rPr>
           <w:b/>
           <w:bCs/>
           <w:lang w:val="en-US"/>
         </w:rPr>
-        <w:t>Nevýhody:</w:t>
+        <w:t>Nevýhody</w:t>
+      </w:r>
+      <w:proofErr w:type="spellEnd"/>
+      <w:proofErr w:type="gramEnd"/>
+      <w:r>
+        <w:rPr>
+          <w:b/>
+          <w:bCs/>
+          <w:lang w:val="en-US"/>
+        </w:rPr>
+        <w:t>:</w:t>
       </w:r>
     </w:p>
     <w:p>
@@ -472,7 +1221,77 @@
         <w:rPr>
           <w:lang w:val="en-US"/>
         </w:rPr>
-        <w:t>Vyšší komplexita při vývoji (více technologií).</w:t>
+        <w:t xml:space="preserve">Vyšší </w:t>
+      </w:r>
+      <w:proofErr w:type="spellStart"/>
+      <w:r>
+        <w:rPr>
+          <w:lang w:val="en-US"/>
+        </w:rPr>
+        <w:t>komplexita</w:t>
+      </w:r>
+      <w:proofErr w:type="spellEnd"/>
+      <w:r>
+        <w:rPr>
+          <w:lang w:val="en-US"/>
+        </w:rPr>
+        <w:t xml:space="preserve"> </w:t>
+      </w:r>
+      <w:proofErr w:type="spellStart"/>
+      <w:r>
+        <w:rPr>
+          <w:lang w:val="en-US"/>
+        </w:rPr>
+        <w:t>při</w:t>
+      </w:r>
+      <w:proofErr w:type="spellEnd"/>
+      <w:r>
+        <w:rPr>
+          <w:lang w:val="en-US"/>
+        </w:rPr>
+        <w:t xml:space="preserve"> </w:t>
+      </w:r>
+      <w:proofErr w:type="spellStart"/>
+      <w:r>
+        <w:rPr>
+          <w:lang w:val="en-US"/>
+        </w:rPr>
+        <w:t>vývoji</w:t>
+      </w:r>
+      <w:proofErr w:type="spellEnd"/>
+      <w:r>
+        <w:rPr>
+          <w:lang w:val="en-US"/>
+        </w:rPr>
+        <w:t xml:space="preserve"> (</w:t>
+      </w:r>
+      <w:proofErr w:type="spellStart"/>
+      <w:r>
+        <w:rPr>
+          <w:lang w:val="en-US"/>
+        </w:rPr>
+        <w:t>více</w:t>
+      </w:r>
+      <w:proofErr w:type="spellEnd"/>
+      <w:r>
+        <w:rPr>
+          <w:lang w:val="en-US"/>
+        </w:rPr>
+        <w:t xml:space="preserve"> </w:t>
+      </w:r>
+      <w:proofErr w:type="spellStart"/>
+      <w:r>
+        <w:rPr>
+          <w:lang w:val="en-US"/>
+        </w:rPr>
+        <w:t>technologií</w:t>
+      </w:r>
+      <w:proofErr w:type="spellEnd"/>
+      <w:r>
+        <w:rPr>
+          <w:lang w:val="en-US"/>
+        </w:rPr>
+        <w:t>).</w:t>
       </w:r>
     </w:p>
     <w:p>
@@ -490,7 +1309,77 @@
         <w:rPr>
           <w:lang w:val="en-US"/>
         </w:rPr>
-        <w:t>Vyšší nároky na prostředky (3 samostatné služby).</w:t>
+        <w:t xml:space="preserve">Vyšší </w:t>
+      </w:r>
+      <w:proofErr w:type="spellStart"/>
+      <w:r>
+        <w:rPr>
+          <w:lang w:val="en-US"/>
+        </w:rPr>
+        <w:t>nároky</w:t>
+      </w:r>
+      <w:proofErr w:type="spellEnd"/>
+      <w:r>
+        <w:rPr>
+          <w:lang w:val="en-US"/>
+        </w:rPr>
+        <w:t xml:space="preserve"> </w:t>
+      </w:r>
+      <w:proofErr w:type="spellStart"/>
+      <w:r>
+        <w:rPr>
+          <w:lang w:val="en-US"/>
+        </w:rPr>
+        <w:t>na</w:t>
+      </w:r>
+      <w:proofErr w:type="spellEnd"/>
+      <w:r>
+        <w:rPr>
+          <w:lang w:val="en-US"/>
+        </w:rPr>
+        <w:t xml:space="preserve"> </w:t>
+      </w:r>
+      <w:proofErr w:type="spellStart"/>
+      <w:r>
+        <w:rPr>
+          <w:lang w:val="en-US"/>
+        </w:rPr>
+        <w:t>prostředky</w:t>
+      </w:r>
+      <w:proofErr w:type="spellEnd"/>
+      <w:r>
+        <w:rPr>
+          <w:lang w:val="en-US"/>
+        </w:rPr>
+        <w:t xml:space="preserve"> (3 </w:t>
+      </w:r>
+      <w:proofErr w:type="spellStart"/>
+      <w:r>
+        <w:rPr>
+          <w:lang w:val="en-US"/>
+        </w:rPr>
+        <w:t>samostatné</w:t>
+      </w:r>
+      <w:proofErr w:type="spellEnd"/>
+      <w:r>
+        <w:rPr>
+          <w:lang w:val="en-US"/>
+        </w:rPr>
+        <w:t xml:space="preserve"> </w:t>
+      </w:r>
+      <w:proofErr w:type="spellStart"/>
+      <w:r>
+        <w:rPr>
+          <w:lang w:val="en-US"/>
+        </w:rPr>
+        <w:t>služby</w:t>
+      </w:r>
+      <w:proofErr w:type="spellEnd"/>
+      <w:r>
+        <w:rPr>
+          <w:lang w:val="en-US"/>
+        </w:rPr>
+        <w:t>).</w:t>
       </w:r>
     </w:p>
     <w:p>
@@ -504,25 +1393,174 @@
           <w:lang w:val="en-US"/>
         </w:rPr>
       </w:pPr>
-      <w:r>
-        <w:rPr>
-          <w:lang w:val="en-US"/>
-        </w:rPr>
-        <w:t>Nutnost udržovat konzistenci mezi frontendem a API.</w:t>
-      </w:r>
-    </w:p>
-    <w:p/>
+      <w:proofErr w:type="spellStart"/>
+      <w:r>
+        <w:rPr>
+          <w:lang w:val="en-US"/>
+        </w:rPr>
+        <w:t>Nutnost</w:t>
+      </w:r>
+      <w:proofErr w:type="spellEnd"/>
+      <w:r>
+        <w:rPr>
+          <w:lang w:val="en-US"/>
+        </w:rPr>
+        <w:t xml:space="preserve"> </w:t>
+      </w:r>
+      <w:proofErr w:type="spellStart"/>
+      <w:r>
+        <w:rPr>
+          <w:lang w:val="en-US"/>
+        </w:rPr>
+        <w:t>udržovat</w:t>
+      </w:r>
+      <w:proofErr w:type="spellEnd"/>
+      <w:r>
+        <w:rPr>
+          <w:lang w:val="en-US"/>
+        </w:rPr>
+        <w:t xml:space="preserve"> </w:t>
+      </w:r>
+      <w:proofErr w:type="spellStart"/>
+      <w:r>
+        <w:rPr>
+          <w:lang w:val="en-US"/>
+        </w:rPr>
+        <w:t>konzistenci</w:t>
+      </w:r>
+      <w:proofErr w:type="spellEnd"/>
+      <w:r>
+        <w:rPr>
+          <w:lang w:val="en-US"/>
+        </w:rPr>
+        <w:t xml:space="preserve"> </w:t>
+      </w:r>
+      <w:proofErr w:type="spellStart"/>
+      <w:r>
+        <w:rPr>
+          <w:lang w:val="en-US"/>
+        </w:rPr>
+        <w:t>mezi</w:t>
+      </w:r>
+      <w:proofErr w:type="spellEnd"/>
+      <w:r>
+        <w:rPr>
+          <w:lang w:val="en-US"/>
+        </w:rPr>
+        <w:t xml:space="preserve"> </w:t>
+      </w:r>
+      <w:proofErr w:type="spellStart"/>
+      <w:r>
+        <w:rPr>
+          <w:lang w:val="en-US"/>
+        </w:rPr>
+        <w:t>frontendem</w:t>
+      </w:r>
+      <w:proofErr w:type="spellEnd"/>
+      <w:r>
+        <w:rPr>
+          <w:lang w:val="en-US"/>
+        </w:rPr>
+        <w:t xml:space="preserve"> </w:t>
+      </w:r>
+      <w:proofErr w:type="gramStart"/>
+      <w:r>
+        <w:rPr>
+          <w:lang w:val="en-US"/>
+        </w:rPr>
+        <w:t>a</w:t>
+      </w:r>
+      <w:proofErr w:type="gramEnd"/>
+      <w:r>
+        <w:rPr>
+          <w:lang w:val="en-US"/>
+        </w:rPr>
+        <w:t xml:space="preserve"> API.</w:t>
+      </w:r>
+    </w:p>
+    <w:p>
+      <w:pPr>
+        <w:pStyle w:val="NormalWeb"/>
+        <w:ind w:left="720"/>
+      </w:pPr>
+      <w:r>
+        <w:rPr>
+          <w:noProof/>
+        </w:rPr>
+        <w:drawing>
+          <wp:inline distT="0" distB="0" distL="0" distR="0" wp14:anchorId="234CF8CD" wp14:editId="3BFD4465">
+            <wp:extent cx="3317146" cy="3553113"/>
+            <wp:effectExtent l="0" t="0" r="0" b="0"/>
+            <wp:docPr id="363841985" name="Picture 4"/>
+            <wp:cNvGraphicFramePr>
+              <a:graphicFrameLocks xmlns:a="http://schemas.openxmlformats.org/drawingml/2006/main" noChangeAspect="1"/>
+            </wp:cNvGraphicFramePr>
+            <a:graphic xmlns:a="http://schemas.openxmlformats.org/drawingml/2006/main">
+              <a:graphicData uri="http://schemas.openxmlformats.org/drawingml/2006/picture">
+                <pic:pic xmlns:pic="http://schemas.openxmlformats.org/drawingml/2006/picture">
+                  <pic:nvPicPr>
+                    <pic:cNvPr id="363841985" name="Picture 4"/>
+                    <pic:cNvPicPr>
+                      <a:picLocks noChangeAspect="1" noChangeArrowheads="1"/>
+                    </pic:cNvPicPr>
+                  </pic:nvPicPr>
+                  <pic:blipFill>
+                    <a:blip r:embed="rId7" cstate="print">
+                      <a:extLst>
+                        <a:ext uri="{28A0092B-C50C-407E-A947-70E740481C1C}">
+                          <a14:useLocalDpi xmlns:a14="http://schemas.microsoft.com/office/drawing/2010/main" val="0"/>
+                        </a:ext>
+                      </a:extLst>
+                    </a:blip>
+                    <a:stretch>
+                      <a:fillRect/>
+                    </a:stretch>
+                  </pic:blipFill>
+                  <pic:spPr bwMode="auto">
+                    <a:xfrm>
+                      <a:off x="0" y="0"/>
+                      <a:ext cx="3317146" cy="3553113"/>
+                    </a:xfrm>
+                    <a:prstGeom prst="rect">
+                      <a:avLst/>
+                    </a:prstGeom>
+                    <a:noFill/>
+                    <a:ln>
+                      <a:noFill/>
+                    </a:ln>
+                  </pic:spPr>
+                </pic:pic>
+              </a:graphicData>
+            </a:graphic>
+          </wp:inline>
+        </w:drawing>
+      </w:r>
+    </w:p>
+    <w:p>
+      <w:r>
+        <w:br w:type="page"/>
+      </w:r>
+    </w:p>
     <w:p>
       <w:pPr>
         <w:pStyle w:val="Heading2"/>
       </w:pPr>
       <w:r>
+        <w:lastRenderedPageBreak/>
         <w:t>Použité nástroje</w:t>
       </w:r>
     </w:p>
     <w:p>
       <w:r>
-        <w:t>Pro vývoj projektu PraxeO byl zvolen soubor moderních vývojových nástrojů, které podporují týmovou spolupráci, verzování kódu a efektivní řízení vývoje:</w:t>
+        <w:t xml:space="preserve">Pro vývoj projektu </w:t>
+      </w:r>
+      <w:proofErr w:type="spellStart"/>
+      <w:r>
+        <w:t>PraxeO</w:t>
+      </w:r>
+      <w:proofErr w:type="spellEnd"/>
+      <w:r>
+        <w:t xml:space="preserve"> byl zvolen soubor moderních vývojových nástrojů, které podporují týmovou spolupráci, verzování kódu a efektivní řízení vývoje:</w:t>
       </w:r>
     </w:p>
     <w:p>
@@ -534,20 +1572,79 @@
         </w:numPr>
         <w:ind w:left="708"/>
       </w:pPr>
-      <w:r>
-        <w:t>IntelliJ IDEA</w:t>
+      <w:proofErr w:type="spellStart"/>
+      <w:r>
+        <w:t>IntelliJ</w:t>
+      </w:r>
+      <w:proofErr w:type="spellEnd"/>
+      <w:r>
+        <w:t xml:space="preserve"> IDEA</w:t>
       </w:r>
       <w:r>
         <w:br/>
       </w:r>
       <w:r>
-        <w:t>Prostředí IntelliJ IDEA od společnosti JetBrains bylo zvoleno jako hlavní vývojové IDE pro implementaci backendu v jazyce Java.</w:t>
+        <w:t xml:space="preserve">Prostředí </w:t>
+      </w:r>
+      <w:proofErr w:type="spellStart"/>
+      <w:r>
+        <w:t>IntelliJ</w:t>
+      </w:r>
+      <w:proofErr w:type="spellEnd"/>
+      <w:r>
+        <w:t xml:space="preserve"> IDEA od společnosti </w:t>
+      </w:r>
+      <w:proofErr w:type="spellStart"/>
+      <w:r>
+        <w:t>JetBrains</w:t>
+      </w:r>
+      <w:proofErr w:type="spellEnd"/>
+      <w:r>
+        <w:t xml:space="preserve"> bylo zvoleno jako hlavní vývojové IDE pro implementaci </w:t>
+      </w:r>
+      <w:proofErr w:type="spellStart"/>
+      <w:r>
+        <w:t>backendu</w:t>
+      </w:r>
+      <w:proofErr w:type="spellEnd"/>
+      <w:r>
+        <w:t xml:space="preserve"> v jazyce Java.</w:t>
       </w:r>
       <w:r>
         <w:br/>
-      </w:r>
-      <w:r>
-        <w:t>Nabízí rozsáhlou podporu pro framework Spring Boot, správu závislostí pomocí Maven či Gradle a integrované nástroje pro testování a verzování kódu.</w:t>
+        <w:t xml:space="preserve">Nabízí rozsáhlou podporu pro framework </w:t>
+      </w:r>
+      <w:proofErr w:type="spellStart"/>
+      <w:r>
+        <w:t>Spring</w:t>
+      </w:r>
+      <w:proofErr w:type="spellEnd"/>
+      <w:r>
+        <w:t xml:space="preserve"> </w:t>
+      </w:r>
+      <w:proofErr w:type="spellStart"/>
+      <w:r>
+        <w:t>Boot</w:t>
+      </w:r>
+      <w:proofErr w:type="spellEnd"/>
+      <w:r>
+        <w:t xml:space="preserve">, správu závislostí pomocí </w:t>
+      </w:r>
+      <w:proofErr w:type="spellStart"/>
+      <w:r>
+        <w:t>Maven</w:t>
+      </w:r>
+      <w:proofErr w:type="spellEnd"/>
+      <w:r>
+        <w:t xml:space="preserve"> či </w:t>
+      </w:r>
+      <w:proofErr w:type="spellStart"/>
+      <w:r>
+        <w:t>Gradle</w:t>
+      </w:r>
+      <w:proofErr w:type="spellEnd"/>
+      <w:r>
+        <w:t xml:space="preserve"> a integrované nástroje pro testování a verzování kódu.</w:t>
       </w:r>
     </w:p>
     <w:p>
@@ -557,7 +1654,7 @@
       <w:r>
         <w:t xml:space="preserve">Oficiální stránka: </w:t>
       </w:r>
-      <w:hyperlink r:id="rId5" w:history="1">
+      <w:hyperlink r:id="rId8" w:history="1">
         <w:r>
           <w:rPr>
             <w:rStyle w:val="Hyperlink"/>
@@ -576,18 +1673,51 @@
         <w:ind w:left="708"/>
       </w:pPr>
       <w:r>
-        <w:t>Azure DevOps</w:t>
-      </w:r>
+        <w:t xml:space="preserve">Azure </w:t>
+      </w:r>
+      <w:proofErr w:type="spellStart"/>
+      <w:r>
+        <w:t>DevOps</w:t>
+      </w:r>
+      <w:proofErr w:type="spellEnd"/>
       <w:r>
         <w:br/>
-      </w:r>
-      <w:r>
-        <w:t>Pro řízení vývoje, backlogu, sprintů a přiřazování úkolů využíváme platformu Microsoft Azure DevOps, která poskytuje přehledné rozhraní pro správu epiků, funkcí, user stories a tasků.</w:t>
+        <w:t xml:space="preserve">Pro řízení vývoje, </w:t>
+      </w:r>
+      <w:proofErr w:type="spellStart"/>
+      <w:r>
+        <w:t>backlogu</w:t>
+      </w:r>
+      <w:proofErr w:type="spellEnd"/>
+      <w:r>
+        <w:t xml:space="preserve">, sprintů a přiřazování úkolů využíváme platformu Microsoft Azure </w:t>
+      </w:r>
+      <w:proofErr w:type="spellStart"/>
+      <w:r>
+        <w:t>DevOps</w:t>
+      </w:r>
+      <w:proofErr w:type="spellEnd"/>
+      <w:r>
+        <w:t xml:space="preserve">, která poskytuje přehledné rozhraní pro správu epiků, funkcí, user </w:t>
+      </w:r>
+      <w:proofErr w:type="spellStart"/>
+      <w:r>
+        <w:t>stories</w:t>
+      </w:r>
+      <w:proofErr w:type="spellEnd"/>
+      <w:r>
+        <w:t xml:space="preserve"> a </w:t>
+      </w:r>
+      <w:proofErr w:type="spellStart"/>
+      <w:r>
+        <w:t>tasků</w:t>
+      </w:r>
+      <w:proofErr w:type="spellEnd"/>
+      <w:r>
+        <w:t>.</w:t>
       </w:r>
       <w:r>
         <w:br/>
-      </w:r>
-      <w:r>
         <w:t>Zde probíhá také sledování postupu prací a verzování pomocí napojení na GitHub.</w:t>
       </w:r>
     </w:p>
@@ -596,9 +1726,17 @@
         <w:ind w:left="708"/>
       </w:pPr>
       <w:r>
-        <w:t xml:space="preserve">Projekt DevOps: </w:t>
-      </w:r>
-      <w:hyperlink r:id="rId6" w:history="1">
+        <w:t xml:space="preserve">Projekt </w:t>
+      </w:r>
+      <w:proofErr w:type="spellStart"/>
+      <w:r>
+        <w:t>DevOps</w:t>
+      </w:r>
+      <w:proofErr w:type="spellEnd"/>
+      <w:r>
+        <w:t xml:space="preserve">: </w:t>
+      </w:r>
+      <w:hyperlink r:id="rId9" w:history="1">
         <w:r>
           <w:rPr>
             <w:rStyle w:val="Hyperlink"/>
@@ -608,11 +1746,6 @@
       </w:hyperlink>
     </w:p>
     <w:p>
-      <w:r>
-        <w:br w:type="page"/>
-      </w:r>
-    </w:p>
-    <w:p>
       <w:pPr>
         <w:pStyle w:val="ListParagraph"/>
         <w:numPr>
@@ -622,20 +1755,39 @@
         <w:ind w:left="708"/>
       </w:pPr>
       <w:r>
-        <w:lastRenderedPageBreak/>
         <w:t>Git a GitHub</w:t>
       </w:r>
       <w:r>
         <w:br/>
-      </w:r>
-      <w:r>
-        <w:t>Pro verzování zdrojových kódů je použit systém Git s hostovaným repozitářem na GitHubu.</w:t>
+        <w:t xml:space="preserve">Pro verzování zdrojových kódů je použit systém Git s hostovaným </w:t>
+      </w:r>
+      <w:proofErr w:type="spellStart"/>
+      <w:r>
+        <w:t>repozitářem</w:t>
+      </w:r>
+      <w:proofErr w:type="spellEnd"/>
+      <w:r>
+        <w:t xml:space="preserve"> na GitHubu.</w:t>
       </w:r>
       <w:r>
         <w:br/>
-      </w:r>
-      <w:r>
-        <w:t>Git umožňuje sledovat změny v kódu, vytvářet větve (branching), provádět sloučení (merge) a zajišťuje tak bezpečnou spolupráci více vývojářů bez ztráty dat.</w:t>
+        <w:t>Git umožňuje sledovat změny v kódu, vytvářet větve (</w:t>
+      </w:r>
+      <w:proofErr w:type="spellStart"/>
+      <w:r>
+        <w:t>branching</w:t>
+      </w:r>
+      <w:proofErr w:type="spellEnd"/>
+      <w:r>
+        <w:t>), provádět sloučení (</w:t>
+      </w:r>
+      <w:proofErr w:type="spellStart"/>
+      <w:r>
+        <w:t>merge</w:t>
+      </w:r>
+      <w:proofErr w:type="spellEnd"/>
+      <w:r>
+        <w:t>) a zajišťuje tak bezpečnou spolupráci více vývojářů bez ztráty dat.</w:t>
       </w:r>
     </w:p>
     <w:p>
@@ -645,52 +1797,36 @@
       <w:r>
         <w:t xml:space="preserve">Oficiální Git: </w:t>
       </w:r>
-      <w:hyperlink r:id="rId7" w:history="1">
+      <w:hyperlink r:id="rId10" w:history="1">
         <w:r>
           <w:rPr>
             <w:rStyle w:val="Hyperlink"/>
           </w:rPr>
-          <w:t>https://git-sc</w:t>
+          <w:t>https://git-scm.com/</w:t>
         </w:r>
+      </w:hyperlink>
+      <w:r>
+        <w:br/>
+      </w:r>
+      <w:r>
+        <w:t xml:space="preserve">GitHub </w:t>
+      </w:r>
+      <w:proofErr w:type="spellStart"/>
+      <w:r>
+        <w:t>repozitář</w:t>
+      </w:r>
+      <w:proofErr w:type="spellEnd"/>
+      <w:r>
+        <w:t xml:space="preserve"> projektu: </w:t>
+      </w:r>
+      <w:hyperlink r:id="rId11" w:history="1">
         <w:r>
           <w:rPr>
             <w:rStyle w:val="Hyperlink"/>
           </w:rPr>
-          <w:t>m</w:t>
-        </w:r>
-        <w:r>
-          <w:rPr>
-            <w:rStyle w:val="Hyperlink"/>
-          </w:rPr>
-          <w:t>.com/</w:t>
+          <w:t>https://github.com/Krizkova/PraxeO</w:t>
         </w:r>
       </w:hyperlink>
-      <w:r>
-        <w:br/>
-      </w:r>
-      <w:r>
-        <w:t xml:space="preserve">GitHub repozitář projektu: </w:t>
-      </w:r>
-      <w:hyperlink r:id="rId8" w:history="1">
-        <w:r>
-          <w:rPr>
-            <w:rStyle w:val="Hyperlink"/>
-          </w:rPr>
-          <w:t>https://github.com/Krizkova/Pra</w:t>
-        </w:r>
-        <w:r>
-          <w:rPr>
-            <w:rStyle w:val="Hyperlink"/>
-          </w:rPr>
-          <w:t>x</w:t>
-        </w:r>
-        <w:r>
-          <w:rPr>
-            <w:rStyle w:val="Hyperlink"/>
-          </w:rPr>
-          <w:t>eO</w:t>
-        </w:r>
-      </w:hyperlink>
     </w:p>
     <w:p>
       <w:pPr>
@@ -702,13 +1838,42 @@
         </w:rPr>
         <w:t>Z</w:t>
       </w:r>
-      <w:r>
-        <w:t>ávěr návrhu architektury</w:t>
-      </w:r>
-    </w:p>
-    <w:p>
-      <w:r>
-        <w:t>Pro zvolenou architekturu jsme se rozhodli na základě dosavadních znalostí a zároveň s cílem naučit se efektivně spolupracovat v týmu a osvojit si nové technologie. Vícevrstvé řešení oddělující frontend, backend a databázi nám umožní rozdělit práci tak, aby se jednotliví členové mohli soustředit na konkrétní část systému, aniž by si navzájem zasahovali do kódu. Zároveň nám tento přístup poskytne možnost porozumět celému vývojovému procesu — od návrhu uživatelského rozhraní přes implementaci serverové logiky až po práci s databází. Architektura tak představuje nejen vhodné technické řešení pro realizaci projektu PraxeO, ale i příležitost k rozvoji praktických dovedností v moderním webovém vývoji.</w:t>
+      <w:proofErr w:type="spellStart"/>
+      <w:r>
+        <w:t>ávěr</w:t>
+      </w:r>
+      <w:proofErr w:type="spellEnd"/>
+      <w:r>
+        <w:t xml:space="preserve"> návrhu architektury</w:t>
+      </w:r>
+    </w:p>
+    <w:p>
+      <w:r>
+        <w:t xml:space="preserve">Pro zvolenou architekturu jsme se rozhodli na základě dosavadních znalostí a zároveň s cílem naučit se efektivně spolupracovat v týmu a osvojit si nové technologie. Vícevrstvé řešení oddělující </w:t>
+      </w:r>
+      <w:proofErr w:type="spellStart"/>
+      <w:r>
+        <w:t>frontend</w:t>
+      </w:r>
+      <w:proofErr w:type="spellEnd"/>
+      <w:r>
+        <w:t xml:space="preserve">, </w:t>
+      </w:r>
+      <w:proofErr w:type="spellStart"/>
+      <w:r>
+        <w:t>backend</w:t>
+      </w:r>
+      <w:proofErr w:type="spellEnd"/>
+      <w:r>
+        <w:t xml:space="preserve"> a databázi nám umožní rozdělit práci tak, aby se jednotliví členové mohli soustředit na konkrétní část systému, aniž by si navzájem zasahovali do kódu. Zároveň nám tento přístup poskytne možnost porozumět celému vývojovému procesu — od návrhu uživatelského rozhraní přes implementaci serverové logiky až po práci s databází. Architektura tak představuje nejen vhodné technické řešení pro realizaci projektu </w:t>
+      </w:r>
+      <w:proofErr w:type="spellStart"/>
+      <w:r>
+        <w:t>PraxeO</w:t>
+      </w:r>
+      <w:proofErr w:type="spellEnd"/>
+      <w:r>
+        <w:t>, ale i příležitost k rozvoji praktických dovedností v moderním webovém vývoji.</w:t>
       </w:r>
     </w:p>
     <w:p>
@@ -717,6 +1882,12 @@
       </w:pPr>
     </w:p>
     <w:sectPr>
+      <w:headerReference w:type="even" r:id="rId12"/>
+      <w:headerReference w:type="default" r:id="rId13"/>
+      <w:footerReference w:type="even" r:id="rId14"/>
+      <w:footerReference w:type="default" r:id="rId15"/>
+      <w:headerReference w:type="first" r:id="rId16"/>
+      <w:footerReference w:type="first" r:id="rId17"/>
       <w:pgSz w:w="11906" w:h="16838"/>
       <w:pgMar w:top="1417" w:right="1417" w:bottom="1417" w:left="1417" w:header="708" w:footer="708" w:gutter="0"/>
       <w:cols w:space="708"/>
@@ -726,6 +1897,116 @@
 </w:document>
 </file>
 
+<file path=word/endnotes.xml><?xml version="1.0" encoding="utf-8"?>
+<w:endnotes xmlns:wpc="http://schemas.microsoft.com/office/word/2010/wordprocessingCanvas" xmlns:cx="http://schemas.microsoft.com/office/drawing/2014/chartex" xmlns:cx1="http://schemas.microsoft.com/office/drawing/2015/9/8/chartex" xmlns:cx2="http://schemas.microsoft.com/office/drawing/2015/10/21/chartex" xmlns:cx3="http://schemas.microsoft.com/office/drawing/2016/5/9/chartex" xmlns:cx4="http://schemas.microsoft.com/office/drawing/2016/5/10/chartex" xmlns:cx5="http://schemas.microsoft.com/office/drawing/2016/5/11/chartex" xmlns:cx6="http://schemas.microsoft.com/office/drawing/2016/5/12/chartex" xmlns:cx7="http://schemas.microsoft.com/office/drawing/2016/5/13/chartex" xmlns:cx8="http://schemas.microsoft.com/office/drawing/2016/5/14/chartex" xmlns:mc="http://schemas.openxmlformats.org/markup-compatibility/2006" xmlns:aink="http://schemas.microsoft.com/office/drawing/2016/ink" xmlns:am3d="http://schemas.microsoft.com/office/drawing/2017/model3d" xmlns:o="urn:schemas-microsoft-com:office:office" xmlns:oel="http://schemas.microsoft.com/office/2019/extlst" xmlns:r="http://schemas.openxmlformats.org/officeDocument/2006/relationships" xmlns:m="http://schemas.openxmlformats.org/officeDocument/2006/math" xmlns:v="urn:schemas-microsoft-com:vml" xmlns:wp14="http://schemas.microsoft.com/office/word/2010/wordprocessingDrawing" xmlns:wp="http://schemas.openxmlformats.org/drawingml/2006/wordprocessingDrawing" xmlns:w10="urn:schemas-microsoft-com:office:word" xmlns:w="http://schemas.openxmlformats.org/wordprocessingml/2006/main" xmlns:w14="http://schemas.microsoft.com/office/word/2010/wordml" xmlns:w15="http://schemas.microsoft.com/office/word/2012/wordml" xmlns:w16cex="http://schemas.microsoft.com/office/word/2018/wordml/cex" xmlns:w16cid="http://schemas.microsoft.com/office/word/2016/wordml/cid" xmlns:w16="http://schemas.microsoft.com/office/word/2018/wordml" xmlns:w16du="http://schemas.microsoft.com/office/word/2023/wordml/word16du" xmlns:w16sdtdh="http://schemas.microsoft.com/office/word/2020/wordml/sdtdatahash" xmlns:w16sdtfl="http://schemas.microsoft.com/office/word/2024/wordml/sdtformatlock" xmlns:w16se="http://schemas.microsoft.com/office/word/2015/wordml/symex" xmlns:wpg="http://schemas.microsoft.com/office/word/2010/wordprocessingGroup" xmlns:wpi="http://schemas.microsoft.com/office/word/2010/wordprocessingInk" xmlns:wne="http://schemas.microsoft.com/office/word/2006/wordml" xmlns:wps="http://schemas.microsoft.com/office/word/2010/wordprocessingShape" mc:Ignorable="w14 w15 w16se w16cid w16 w16cex w16sdtdh w16sdtfl w16du wp14">
+  <w:endnote w:type="separator" w:id="-1">
+    <w:p>
+      <w:pPr>
+        <w:spacing w:after="0" w:line="240" w:lineRule="auto"/>
+      </w:pPr>
+      <w:r>
+        <w:separator/>
+      </w:r>
+    </w:p>
+  </w:endnote>
+  <w:endnote w:type="continuationSeparator" w:id="0">
+    <w:p>
+      <w:pPr>
+        <w:spacing w:after="0" w:line="240" w:lineRule="auto"/>
+      </w:pPr>
+      <w:r>
+        <w:continuationSeparator/>
+      </w:r>
+    </w:p>
+  </w:endnote>
+</w:endnotes>
+</file>
+
+<file path=word/footer1.xml><?xml version="1.0" encoding="utf-8"?>
+<w:ftr xmlns:wpc="http://schemas.microsoft.com/office/word/2010/wordprocessingCanvas" xmlns:cx="http://schemas.microsoft.com/office/drawing/2014/chartex" xmlns:cx1="http://schemas.microsoft.com/office/drawing/2015/9/8/chartex" xmlns:cx2="http://schemas.microsoft.com/office/drawing/2015/10/21/chartex" xmlns:cx3="http://schemas.microsoft.com/office/drawing/2016/5/9/chartex" xmlns:cx4="http://schemas.microsoft.com/office/drawing/2016/5/10/chartex" xmlns:cx5="http://schemas.microsoft.com/office/drawing/2016/5/11/chartex" xmlns:cx6="http://schemas.microsoft.com/office/drawing/2016/5/12/chartex" xmlns:cx7="http://schemas.microsoft.com/office/drawing/2016/5/13/chartex" xmlns:cx8="http://schemas.microsoft.com/office/drawing/2016/5/14/chartex" xmlns:mc="http://schemas.openxmlformats.org/markup-compatibility/2006" xmlns:aink="http://schemas.microsoft.com/office/drawing/2016/ink" xmlns:am3d="http://schemas.microsoft.com/office/drawing/2017/model3d" xmlns:o="urn:schemas-microsoft-com:office:office" xmlns:oel="http://schemas.microsoft.com/office/2019/extlst" xmlns:r="http://schemas.openxmlformats.org/officeDocument/2006/relationships" xmlns:m="http://schemas.openxmlformats.org/officeDocument/2006/math" xmlns:v="urn:schemas-microsoft-com:vml" xmlns:wp14="http://schemas.microsoft.com/office/word/2010/wordprocessingDrawing" xmlns:wp="http://schemas.openxmlformats.org/drawingml/2006/wordprocessingDrawing" xmlns:w10="urn:schemas-microsoft-com:office:word" xmlns:w="http://schemas.openxmlformats.org/wordprocessingml/2006/main" xmlns:w14="http://schemas.microsoft.com/office/word/2010/wordml" xmlns:w15="http://schemas.microsoft.com/office/word/2012/wordml" xmlns:w16cex="http://schemas.microsoft.com/office/word/2018/wordml/cex" xmlns:w16cid="http://schemas.microsoft.com/office/word/2016/wordml/cid" xmlns:w16="http://schemas.microsoft.com/office/word/2018/wordml" xmlns:w16du="http://schemas.microsoft.com/office/word/2023/wordml/word16du" xmlns:w16sdtdh="http://schemas.microsoft.com/office/word/2020/wordml/sdtdatahash" xmlns:w16sdtfl="http://schemas.microsoft.com/office/word/2024/wordml/sdtformatlock" xmlns:w16se="http://schemas.microsoft.com/office/word/2015/wordml/symex" xmlns:wpg="http://schemas.microsoft.com/office/word/2010/wordprocessingGroup" xmlns:wpi="http://schemas.microsoft.com/office/word/2010/wordprocessingInk" xmlns:wne="http://schemas.microsoft.com/office/word/2006/wordml" xmlns:wps="http://schemas.microsoft.com/office/word/2010/wordprocessingShape" mc:Ignorable="w14 w15 w16se w16cid w16 w16cex w16sdtdh w16sdtfl w16du wp14">
+  <w:p>
+    <w:pPr>
+      <w:pStyle w:val="Footer"/>
+    </w:pPr>
+  </w:p>
+</w:ftr>
+</file>
+
+<file path=word/footer2.xml><?xml version="1.0" encoding="utf-8"?>
+<w:ftr xmlns:wpc="http://schemas.microsoft.com/office/word/2010/wordprocessingCanvas" xmlns:cx="http://schemas.microsoft.com/office/drawing/2014/chartex" xmlns:cx1="http://schemas.microsoft.com/office/drawing/2015/9/8/chartex" xmlns:cx2="http://schemas.microsoft.com/office/drawing/2015/10/21/chartex" xmlns:cx3="http://schemas.microsoft.com/office/drawing/2016/5/9/chartex" xmlns:cx4="http://schemas.microsoft.com/office/drawing/2016/5/10/chartex" xmlns:cx5="http://schemas.microsoft.com/office/drawing/2016/5/11/chartex" xmlns:cx6="http://schemas.microsoft.com/office/drawing/2016/5/12/chartex" xmlns:cx7="http://schemas.microsoft.com/office/drawing/2016/5/13/chartex" xmlns:cx8="http://schemas.microsoft.com/office/drawing/2016/5/14/chartex" xmlns:mc="http://schemas.openxmlformats.org/markup-compatibility/2006" xmlns:aink="http://schemas.microsoft.com/office/drawing/2016/ink" xmlns:am3d="http://schemas.microsoft.com/office/drawing/2017/model3d" xmlns:o="urn:schemas-microsoft-com:office:office" xmlns:oel="http://schemas.microsoft.com/office/2019/extlst" xmlns:r="http://schemas.openxmlformats.org/officeDocument/2006/relationships" xmlns:m="http://schemas.openxmlformats.org/officeDocument/2006/math" xmlns:v="urn:schemas-microsoft-com:vml" xmlns:wp14="http://schemas.microsoft.com/office/word/2010/wordprocessingDrawing" xmlns:wp="http://schemas.openxmlformats.org/drawingml/2006/wordprocessingDrawing" xmlns:w10="urn:schemas-microsoft-com:office:word" xmlns:w="http://schemas.openxmlformats.org/wordprocessingml/2006/main" xmlns:w14="http://schemas.microsoft.com/office/word/2010/wordml" xmlns:w15="http://schemas.microsoft.com/office/word/2012/wordml" xmlns:w16cex="http://schemas.microsoft.com/office/word/2018/wordml/cex" xmlns:w16cid="http://schemas.microsoft.com/office/word/2016/wordml/cid" xmlns:w16="http://schemas.microsoft.com/office/word/2018/wordml" xmlns:w16du="http://schemas.microsoft.com/office/word/2023/wordml/word16du" xmlns:w16sdtdh="http://schemas.microsoft.com/office/word/2020/wordml/sdtdatahash" xmlns:w16sdtfl="http://schemas.microsoft.com/office/word/2024/wordml/sdtformatlock" xmlns:w16se="http://schemas.microsoft.com/office/word/2015/wordml/symex" xmlns:wpg="http://schemas.microsoft.com/office/word/2010/wordprocessingGroup" xmlns:wpi="http://schemas.microsoft.com/office/word/2010/wordprocessingInk" xmlns:wne="http://schemas.microsoft.com/office/word/2006/wordml" xmlns:wps="http://schemas.microsoft.com/office/word/2010/wordprocessingShape" mc:Ignorable="w14 w15 w16se w16cid w16 w16cex w16sdtdh w16sdtfl w16du wp14">
+  <w:p>
+    <w:pPr>
+      <w:pStyle w:val="Footer"/>
+    </w:pPr>
+  </w:p>
+</w:ftr>
+</file>
+
+<file path=word/footer3.xml><?xml version="1.0" encoding="utf-8"?>
+<w:ftr xmlns:wpc="http://schemas.microsoft.com/office/word/2010/wordprocessingCanvas" xmlns:cx="http://schemas.microsoft.com/office/drawing/2014/chartex" xmlns:cx1="http://schemas.microsoft.com/office/drawing/2015/9/8/chartex" xmlns:cx2="http://schemas.microsoft.com/office/drawing/2015/10/21/chartex" xmlns:cx3="http://schemas.microsoft.com/office/drawing/2016/5/9/chartex" xmlns:cx4="http://schemas.microsoft.com/office/drawing/2016/5/10/chartex" xmlns:cx5="http://schemas.microsoft.com/office/drawing/2016/5/11/chartex" xmlns:cx6="http://schemas.microsoft.com/office/drawing/2016/5/12/chartex" xmlns:cx7="http://schemas.microsoft.com/office/drawing/2016/5/13/chartex" xmlns:cx8="http://schemas.microsoft.com/office/drawing/2016/5/14/chartex" xmlns:mc="http://schemas.openxmlformats.org/markup-compatibility/2006" xmlns:aink="http://schemas.microsoft.com/office/drawing/2016/ink" xmlns:am3d="http://schemas.microsoft.com/office/drawing/2017/model3d" xmlns:o="urn:schemas-microsoft-com:office:office" xmlns:oel="http://schemas.microsoft.com/office/2019/extlst" xmlns:r="http://schemas.openxmlformats.org/officeDocument/2006/relationships" xmlns:m="http://schemas.openxmlformats.org/officeDocument/2006/math" xmlns:v="urn:schemas-microsoft-com:vml" xmlns:wp14="http://schemas.microsoft.com/office/word/2010/wordprocessingDrawing" xmlns:wp="http://schemas.openxmlformats.org/drawingml/2006/wordprocessingDrawing" xmlns:w10="urn:schemas-microsoft-com:office:word" xmlns:w="http://schemas.openxmlformats.org/wordprocessingml/2006/main" xmlns:w14="http://schemas.microsoft.com/office/word/2010/wordml" xmlns:w15="http://schemas.microsoft.com/office/word/2012/wordml" xmlns:w16cex="http://schemas.microsoft.com/office/word/2018/wordml/cex" xmlns:w16cid="http://schemas.microsoft.com/office/word/2016/wordml/cid" xmlns:w16="http://schemas.microsoft.com/office/word/2018/wordml" xmlns:w16du="http://schemas.microsoft.com/office/word/2023/wordml/word16du" xmlns:w16sdtdh="http://schemas.microsoft.com/office/word/2020/wordml/sdtdatahash" xmlns:w16sdtfl="http://schemas.microsoft.com/office/word/2024/wordml/sdtformatlock" xmlns:w16se="http://schemas.microsoft.com/office/word/2015/wordml/symex" xmlns:wpg="http://schemas.microsoft.com/office/word/2010/wordprocessingGroup" xmlns:wpi="http://schemas.microsoft.com/office/word/2010/wordprocessingInk" xmlns:wne="http://schemas.microsoft.com/office/word/2006/wordml" xmlns:wps="http://schemas.microsoft.com/office/word/2010/wordprocessingShape" mc:Ignorable="w14 w15 w16se w16cid w16 w16cex w16sdtdh w16sdtfl w16du wp14">
+  <w:p>
+    <w:pPr>
+      <w:pStyle w:val="Footer"/>
+    </w:pPr>
+  </w:p>
+</w:ftr>
+</file>
+
+<file path=word/footnotes.xml><?xml version="1.0" encoding="utf-8"?>
+<w:footnotes xmlns:wpc="http://schemas.microsoft.com/office/word/2010/wordprocessingCanvas" xmlns:cx="http://schemas.microsoft.com/office/drawing/2014/chartex" xmlns:cx1="http://schemas.microsoft.com/office/drawing/2015/9/8/chartex" xmlns:cx2="http://schemas.microsoft.com/office/drawing/2015/10/21/chartex" xmlns:cx3="http://schemas.microsoft.com/office/drawing/2016/5/9/chartex" xmlns:cx4="http://schemas.microsoft.com/office/drawing/2016/5/10/chartex" xmlns:cx5="http://schemas.microsoft.com/office/drawing/2016/5/11/chartex" xmlns:cx6="http://schemas.microsoft.com/office/drawing/2016/5/12/chartex" xmlns:cx7="http://schemas.microsoft.com/office/drawing/2016/5/13/chartex" xmlns:cx8="http://schemas.microsoft.com/office/drawing/2016/5/14/chartex" xmlns:mc="http://schemas.openxmlformats.org/markup-compatibility/2006" xmlns:aink="http://schemas.microsoft.com/office/drawing/2016/ink" xmlns:am3d="http://schemas.microsoft.com/office/drawing/2017/model3d" xmlns:o="urn:schemas-microsoft-com:office:office" xmlns:oel="http://schemas.microsoft.com/office/2019/extlst" xmlns:r="http://schemas.openxmlformats.org/officeDocument/2006/relationships" xmlns:m="http://schemas.openxmlformats.org/officeDocument/2006/math" xmlns:v="urn:schemas-microsoft-com:vml" xmlns:wp14="http://schemas.microsoft.com/office/word/2010/wordprocessingDrawing" xmlns:wp="http://schemas.openxmlformats.org/drawingml/2006/wordprocessingDrawing" xmlns:w10="urn:schemas-microsoft-com:office:word" xmlns:w="http://schemas.openxmlformats.org/wordprocessingml/2006/main" xmlns:w14="http://schemas.microsoft.com/office/word/2010/wordml" xmlns:w15="http://schemas.microsoft.com/office/word/2012/wordml" xmlns:w16cex="http://schemas.microsoft.com/office/word/2018/wordml/cex" xmlns:w16cid="http://schemas.microsoft.com/office/word/2016/wordml/cid" xmlns:w16="http://schemas.microsoft.com/office/word/2018/wordml" xmlns:w16du="http://schemas.microsoft.com/office/word/2023/wordml/word16du" xmlns:w16sdtdh="http://schemas.microsoft.com/office/word/2020/wordml/sdtdatahash" xmlns:w16sdtfl="http://schemas.microsoft.com/office/word/2024/wordml/sdtformatlock" xmlns:w16se="http://schemas.microsoft.com/office/word/2015/wordml/symex" xmlns:wpg="http://schemas.microsoft.com/office/word/2010/wordprocessingGroup" xmlns:wpi="http://schemas.microsoft.com/office/word/2010/wordprocessingInk" xmlns:wne="http://schemas.microsoft.com/office/word/2006/wordml" xmlns:wps="http://schemas.microsoft.com/office/word/2010/wordprocessingShape" mc:Ignorable="w14 w15 w16se w16cid w16 w16cex w16sdtdh w16sdtfl w16du wp14">
+  <w:footnote w:type="separator" w:id="-1">
+    <w:p>
+      <w:pPr>
+        <w:spacing w:after="0" w:line="240" w:lineRule="auto"/>
+      </w:pPr>
+      <w:r>
+        <w:separator/>
+      </w:r>
+    </w:p>
+  </w:footnote>
+  <w:footnote w:type="continuationSeparator" w:id="0">
+    <w:p>
+      <w:pPr>
+        <w:spacing w:after="0" w:line="240" w:lineRule="auto"/>
+      </w:pPr>
+      <w:r>
+        <w:continuationSeparator/>
+      </w:r>
+    </w:p>
+  </w:footnote>
+</w:footnotes>
+</file>
+
+<file path=word/header1.xml><?xml version="1.0" encoding="utf-8"?>
+<w:hdr xmlns:wpc="http://schemas.microsoft.com/office/word/2010/wordprocessingCanvas" xmlns:cx="http://schemas.microsoft.com/office/drawing/2014/chartex" xmlns:cx1="http://schemas.microsoft.com/office/drawing/2015/9/8/chartex" xmlns:cx2="http://schemas.microsoft.com/office/drawing/2015/10/21/chartex" xmlns:cx3="http://schemas.microsoft.com/office/drawing/2016/5/9/chartex" xmlns:cx4="http://schemas.microsoft.com/office/drawing/2016/5/10/chartex" xmlns:cx5="http://schemas.microsoft.com/office/drawing/2016/5/11/chartex" xmlns:cx6="http://schemas.microsoft.com/office/drawing/2016/5/12/chartex" xmlns:cx7="http://schemas.microsoft.com/office/drawing/2016/5/13/chartex" xmlns:cx8="http://schemas.microsoft.com/office/drawing/2016/5/14/chartex" xmlns:mc="http://schemas.openxmlformats.org/markup-compatibility/2006" xmlns:aink="http://schemas.microsoft.com/office/drawing/2016/ink" xmlns:am3d="http://schemas.microsoft.com/office/drawing/2017/model3d" xmlns:o="urn:schemas-microsoft-com:office:office" xmlns:oel="http://schemas.microsoft.com/office/2019/extlst" xmlns:r="http://schemas.openxmlformats.org/officeDocument/2006/relationships" xmlns:m="http://schemas.openxmlformats.org/officeDocument/2006/math" xmlns:v="urn:schemas-microsoft-com:vml" xmlns:wp14="http://schemas.microsoft.com/office/word/2010/wordprocessingDrawing" xmlns:wp="http://schemas.openxmlformats.org/drawingml/2006/wordprocessingDrawing" xmlns:w10="urn:schemas-microsoft-com:office:word" xmlns:w="http://schemas.openxmlformats.org/wordprocessingml/2006/main" xmlns:w14="http://schemas.microsoft.com/office/word/2010/wordml" xmlns:w15="http://schemas.microsoft.com/office/word/2012/wordml" xmlns:w16cex="http://schemas.microsoft.com/office/word/2018/wordml/cex" xmlns:w16cid="http://schemas.microsoft.com/office/word/2016/wordml/cid" xmlns:w16="http://schemas.microsoft.com/office/word/2018/wordml" xmlns:w16du="http://schemas.microsoft.com/office/word/2023/wordml/word16du" xmlns:w16sdtdh="http://schemas.microsoft.com/office/word/2020/wordml/sdtdatahash" xmlns:w16sdtfl="http://schemas.microsoft.com/office/word/2024/wordml/sdtformatlock" xmlns:w16se="http://schemas.microsoft.com/office/word/2015/wordml/symex" xmlns:wpg="http://schemas.microsoft.com/office/word/2010/wordprocessingGroup" xmlns:wpi="http://schemas.microsoft.com/office/word/2010/wordprocessingInk" xmlns:wne="http://schemas.microsoft.com/office/word/2006/wordml" xmlns:wps="http://schemas.microsoft.com/office/word/2010/wordprocessingShape" mc:Ignorable="w14 w15 w16se w16cid w16 w16cex w16sdtdh w16sdtfl w16du wp14">
+  <w:p>
+    <w:pPr>
+      <w:pStyle w:val="Header"/>
+    </w:pPr>
+  </w:p>
+</w:hdr>
+</file>
+
+<file path=word/header2.xml><?xml version="1.0" encoding="utf-8"?>
+<w:hdr xmlns:wpc="http://schemas.microsoft.com/office/word/2010/wordprocessingCanvas" xmlns:cx="http://schemas.microsoft.com/office/drawing/2014/chartex" xmlns:cx1="http://schemas.microsoft.com/office/drawing/2015/9/8/chartex" xmlns:cx2="http://schemas.microsoft.com/office/drawing/2015/10/21/chartex" xmlns:cx3="http://schemas.microsoft.com/office/drawing/2016/5/9/chartex" xmlns:cx4="http://schemas.microsoft.com/office/drawing/2016/5/10/chartex" xmlns:cx5="http://schemas.microsoft.com/office/drawing/2016/5/11/chartex" xmlns:cx6="http://schemas.microsoft.com/office/drawing/2016/5/12/chartex" xmlns:cx7="http://schemas.microsoft.com/office/drawing/2016/5/13/chartex" xmlns:cx8="http://schemas.microsoft.com/office/drawing/2016/5/14/chartex" xmlns:mc="http://schemas.openxmlformats.org/markup-compatibility/2006" xmlns:aink="http://schemas.microsoft.com/office/drawing/2016/ink" xmlns:am3d="http://schemas.microsoft.com/office/drawing/2017/model3d" xmlns:o="urn:schemas-microsoft-com:office:office" xmlns:oel="http://schemas.microsoft.com/office/2019/extlst" xmlns:r="http://schemas.openxmlformats.org/officeDocument/2006/relationships" xmlns:m="http://schemas.openxmlformats.org/officeDocument/2006/math" xmlns:v="urn:schemas-microsoft-com:vml" xmlns:wp14="http://schemas.microsoft.com/office/word/2010/wordprocessingDrawing" xmlns:wp="http://schemas.openxmlformats.org/drawingml/2006/wordprocessingDrawing" xmlns:w10="urn:schemas-microsoft-com:office:word" xmlns:w="http://schemas.openxmlformats.org/wordprocessingml/2006/main" xmlns:w14="http://schemas.microsoft.com/office/word/2010/wordml" xmlns:w15="http://schemas.microsoft.com/office/word/2012/wordml" xmlns:w16cex="http://schemas.microsoft.com/office/word/2018/wordml/cex" xmlns:w16cid="http://schemas.microsoft.com/office/word/2016/wordml/cid" xmlns:w16="http://schemas.microsoft.com/office/word/2018/wordml" xmlns:w16du="http://schemas.microsoft.com/office/word/2023/wordml/word16du" xmlns:w16sdtdh="http://schemas.microsoft.com/office/word/2020/wordml/sdtdatahash" xmlns:w16sdtfl="http://schemas.microsoft.com/office/word/2024/wordml/sdtformatlock" xmlns:w16se="http://schemas.microsoft.com/office/word/2015/wordml/symex" xmlns:wpg="http://schemas.microsoft.com/office/word/2010/wordprocessingGroup" xmlns:wpi="http://schemas.microsoft.com/office/word/2010/wordprocessingInk" xmlns:wne="http://schemas.microsoft.com/office/word/2006/wordml" xmlns:wps="http://schemas.microsoft.com/office/word/2010/wordprocessingShape" mc:Ignorable="w14 w15 w16se w16cid w16 w16cex w16sdtdh w16sdtfl w16du wp14">
+  <w:p>
+    <w:pPr>
+      <w:pStyle w:val="Header"/>
+    </w:pPr>
+  </w:p>
+</w:hdr>
+</file>
+
+<file path=word/header3.xml><?xml version="1.0" encoding="utf-8"?>
+<w:hdr xmlns:wpc="http://schemas.microsoft.com/office/word/2010/wordprocessingCanvas" xmlns:cx="http://schemas.microsoft.com/office/drawing/2014/chartex" xmlns:cx1="http://schemas.microsoft.com/office/drawing/2015/9/8/chartex" xmlns:cx2="http://schemas.microsoft.com/office/drawing/2015/10/21/chartex" xmlns:cx3="http://schemas.microsoft.com/office/drawing/2016/5/9/chartex" xmlns:cx4="http://schemas.microsoft.com/office/drawing/2016/5/10/chartex" xmlns:cx5="http://schemas.microsoft.com/office/drawing/2016/5/11/chartex" xmlns:cx6="http://schemas.microsoft.com/office/drawing/2016/5/12/chartex" xmlns:cx7="http://schemas.microsoft.com/office/drawing/2016/5/13/chartex" xmlns:cx8="http://schemas.microsoft.com/office/drawing/2016/5/14/chartex" xmlns:mc="http://schemas.openxmlformats.org/markup-compatibility/2006" xmlns:aink="http://schemas.microsoft.com/office/drawing/2016/ink" xmlns:am3d="http://schemas.microsoft.com/office/drawing/2017/model3d" xmlns:o="urn:schemas-microsoft-com:office:office" xmlns:oel="http://schemas.microsoft.com/office/2019/extlst" xmlns:r="http://schemas.openxmlformats.org/officeDocument/2006/relationships" xmlns:m="http://schemas.openxmlformats.org/officeDocument/2006/math" xmlns:v="urn:schemas-microsoft-com:vml" xmlns:wp14="http://schemas.microsoft.com/office/word/2010/wordprocessingDrawing" xmlns:wp="http://schemas.openxmlformats.org/drawingml/2006/wordprocessingDrawing" xmlns:w10="urn:schemas-microsoft-com:office:word" xmlns:w="http://schemas.openxmlformats.org/wordprocessingml/2006/main" xmlns:w14="http://schemas.microsoft.com/office/word/2010/wordml" xmlns:w15="http://schemas.microsoft.com/office/word/2012/wordml" xmlns:w16cex="http://schemas.microsoft.com/office/word/2018/wordml/cex" xmlns:w16cid="http://schemas.microsoft.com/office/word/2016/wordml/cid" xmlns:w16="http://schemas.microsoft.com/office/word/2018/wordml" xmlns:w16du="http://schemas.microsoft.com/office/word/2023/wordml/word16du" xmlns:w16sdtdh="http://schemas.microsoft.com/office/word/2020/wordml/sdtdatahash" xmlns:w16sdtfl="http://schemas.microsoft.com/office/word/2024/wordml/sdtformatlock" xmlns:w16se="http://schemas.microsoft.com/office/word/2015/wordml/symex" xmlns:wpg="http://schemas.microsoft.com/office/word/2010/wordprocessingGroup" xmlns:wpi="http://schemas.microsoft.com/office/word/2010/wordprocessingInk" xmlns:wne="http://schemas.microsoft.com/office/word/2006/wordml" xmlns:wps="http://schemas.microsoft.com/office/word/2010/wordprocessingShape" mc:Ignorable="w14 w15 w16se w16cid w16 w16cex w16sdtdh w16sdtfl w16du wp14">
+  <w:p>
+    <w:pPr>
+      <w:pStyle w:val="Header"/>
+    </w:pPr>
+  </w:p>
+</w:hdr>
+</file>
+
 <file path=word/numbering.xml><?xml version="1.0" encoding="utf-8"?>
 <w:numbering xmlns:wpc="http://schemas.microsoft.com/office/word/2010/wordprocessingCanvas" xmlns:cx="http://schemas.microsoft.com/office/drawing/2014/chartex" xmlns:cx1="http://schemas.microsoft.com/office/drawing/2015/9/8/chartex" xmlns:cx2="http://schemas.microsoft.com/office/drawing/2015/10/21/chartex" xmlns:cx3="http://schemas.microsoft.com/office/drawing/2016/5/9/chartex" xmlns:cx4="http://schemas.microsoft.com/office/drawing/2016/5/10/chartex" xmlns:cx5="http://schemas.microsoft.com/office/drawing/2016/5/11/chartex" xmlns:cx6="http://schemas.microsoft.com/office/drawing/2016/5/12/chartex" xmlns:cx7="http://schemas.microsoft.com/office/drawing/2016/5/13/chartex" xmlns:cx8="http://schemas.microsoft.com/office/drawing/2016/5/14/chartex" xmlns:mc="http://schemas.openxmlformats.org/markup-compatibility/2006" xmlns:aink="http://schemas.microsoft.com/office/drawing/2016/ink" xmlns:am3d="http://schemas.microsoft.com/office/drawing/2017/model3d" xmlns:o="urn:schemas-microsoft-com:office:office" xmlns:oel="http://schemas.microsoft.com/office/2019/extlst" xmlns:r="http://schemas.openxmlformats.org/officeDocument/2006/relationships" xmlns:m="http://schemas.openxmlformats.org/officeDocument/2006/math" xmlns:v="urn:schemas-microsoft-com:vml" xmlns:wp14="http://schemas.microsoft.com/office/word/2010/wordprocessingDrawing" xmlns:wp="http://schemas.openxmlformats.org/drawingml/2006/wordprocessingDrawing" xmlns:w10="urn:schemas-microsoft-com:office:word" xmlns:w="http://schemas.openxmlformats.org/wordprocessingml/2006/main" xmlns:w14="http://schemas.microsoft.com/office/word/2010/wordml" xmlns:w15="http://schemas.microsoft.com/office/word/2012/wordml" xmlns:w16cex="http://schemas.microsoft.com/office/word/2018/wordml/cex" xmlns:w16cid="http://schemas.microsoft.com/office/word/2016/wordml/cid" xmlns:w16="http://schemas.microsoft.com/office/word/2018/wordml" xmlns:w16du="http://schemas.microsoft.com/office/word/2023/wordml/word16du" xmlns:w16sdtdh="http://schemas.microsoft.com/office/word/2020/wordml/sdtdatahash" xmlns:w16sdtfl="http://schemas.microsoft.com/office/word/2024/wordml/sdtformatlock" xmlns:w16se="http://schemas.microsoft.com/office/word/2015/wordml/symex" xmlns:wpg="http://schemas.microsoft.com/office/word/2010/wordprocessingGroup" xmlns:wpi="http://schemas.microsoft.com/office/word/2010/wordprocessingInk" xmlns:wne="http://schemas.microsoft.com/office/word/2006/wordml" xmlns:wps="http://schemas.microsoft.com/office/word/2010/wordprocessingShape" mc:Ignorable="w14 w15 w16se w16cid w16 w16cex w16sdtdh w16sdtfl w16du wp14">
   <w:abstractNum w:abstractNumId="0" w15:restartNumberingAfterBreak="0">
@@ -930,7 +2211,7 @@
   <w:abstractNum w:abstractNumId="2" w15:restartNumberingAfterBreak="0">
     <w:nsid w:val="12FD3949"/>
     <w:multiLevelType w:val="hybridMultilevel"/>
-    <w:tmpl w:val="9D14B710"/>
+    <w:tmpl w:val="F53EFA4E"/>
     <w:lvl w:ilvl="0" w:tplc="04050001">
       <w:start w:val="1"/>
       <w:numFmt w:val="bullet"/>
@@ -943,7 +2224,7 @@
         <w:rFonts w:ascii="Symbol" w:hAnsi="Symbol" w:hint="default"/>
       </w:rPr>
     </w:lvl>
-    <w:lvl w:ilvl="1" w:tplc="04050003" w:tentative="1">
+    <w:lvl w:ilvl="1" w:tplc="04050003">
       <w:start w:val="1"/>
       <w:numFmt w:val="bullet"/>
       <w:lvlText w:val="o"/>
@@ -955,7 +2236,7 @@
         <w:rFonts w:ascii="Courier New" w:hAnsi="Courier New" w:cs="Courier New" w:hint="default"/>
       </w:rPr>
     </w:lvl>
-    <w:lvl w:ilvl="2" w:tplc="04050005" w:tentative="1">
+    <w:lvl w:ilvl="2" w:tplc="04050005">
       <w:start w:val="1"/>
       <w:numFmt w:val="bullet"/>
       <w:lvlText w:val=""/>
@@ -2064,6 +3345,7 @@
   <w:style w:type="character" w:default="1" w:styleId="DefaultParagraphFont">
     <w:name w:val="Default Paragraph Font"/>
     <w:uiPriority w:val="1"/>
+    <w:semiHidden/>
     <w:unhideWhenUsed/>
   </w:style>
   <w:style w:type="table" w:default="1" w:styleId="TableNormal">
@@ -2411,6 +3693,66 @@
       <w:u w:val="single"/>
     </w:rPr>
   </w:style>
+  <w:style w:type="paragraph" w:styleId="Header">
+    <w:name w:val="header"/>
+    <w:basedOn w:val="Normal"/>
+    <w:link w:val="HeaderChar"/>
+    <w:uiPriority w:val="99"/>
+    <w:unhideWhenUsed/>
+    <w:rsid w:val="00273E89"/>
+    <w:pPr>
+      <w:tabs>
+        <w:tab w:val="center" w:pos="4536"/>
+        <w:tab w:val="right" w:pos="9072"/>
+      </w:tabs>
+      <w:spacing w:after="0" w:line="240" w:lineRule="auto"/>
+    </w:pPr>
+  </w:style>
+  <w:style w:type="character" w:customStyle="1" w:styleId="HeaderChar">
+    <w:name w:val="Header Char"/>
+    <w:basedOn w:val="DefaultParagraphFont"/>
+    <w:link w:val="Header"/>
+    <w:uiPriority w:val="99"/>
+    <w:rsid w:val="00273E89"/>
+  </w:style>
+  <w:style w:type="paragraph" w:styleId="Footer">
+    <w:name w:val="footer"/>
+    <w:basedOn w:val="Normal"/>
+    <w:link w:val="FooterChar"/>
+    <w:uiPriority w:val="99"/>
+    <w:unhideWhenUsed/>
+    <w:rsid w:val="00273E89"/>
+    <w:pPr>
+      <w:tabs>
+        <w:tab w:val="center" w:pos="4536"/>
+        <w:tab w:val="right" w:pos="9072"/>
+      </w:tabs>
+      <w:spacing w:after="0" w:line="240" w:lineRule="auto"/>
+    </w:pPr>
+  </w:style>
+  <w:style w:type="character" w:customStyle="1" w:styleId="FooterChar">
+    <w:name w:val="Footer Char"/>
+    <w:basedOn w:val="DefaultParagraphFont"/>
+    <w:link w:val="Footer"/>
+    <w:uiPriority w:val="99"/>
+    <w:rsid w:val="00273E89"/>
+  </w:style>
+  <w:style w:type="paragraph" w:styleId="NormalWeb">
+    <w:name w:val="Normal (Web)"/>
+    <w:basedOn w:val="Normal"/>
+    <w:uiPriority w:val="99"/>
+    <w:unhideWhenUsed/>
+    <w:rsid w:val="00690992"/>
+    <w:pPr>
+      <w:spacing w:before="100" w:beforeAutospacing="1" w:after="100" w:afterAutospacing="1" w:line="240" w:lineRule="auto"/>
+    </w:pPr>
+    <w:rPr>
+      <w:rFonts w:ascii="Times New Roman" w:eastAsia="Times New Roman" w:hAnsi="Times New Roman" w:cs="Times New Roman"/>
+      <w:kern w:val="0"/>
+      <w:lang w:eastAsia="cs-CZ"/>
+      <w14:ligatures w14:val="none"/>
+    </w:rPr>
+  </w:style>
 </w:styles>
 </file>
 

</xml_diff>

<commit_message>
AB#128 Doplneni alternativy architektury
</commit_message>
<xml_diff>
--- a/Dokumenty/01 - Inception/Architektura.docx
+++ b/Dokumenty/01 - Inception/Architektura.docx
@@ -1547,7 +1547,109 @@
       </w:pPr>
       <w:r>
         <w:lastRenderedPageBreak/>
-        <w:t>Použité nástroje</w:t>
+        <w:t>Alternativa: Architektura založená na .NET</w:t>
+      </w:r>
+    </w:p>
+    <w:p>
+      <w:r>
+        <w:t xml:space="preserve">Platforma ASP.NET </w:t>
+      </w:r>
+      <w:proofErr w:type="spellStart"/>
+      <w:r>
+        <w:t>Core</w:t>
+      </w:r>
+      <w:proofErr w:type="spellEnd"/>
+      <w:r>
+        <w:t xml:space="preserve"> (součást ekosystému .NET) nabízí silnou integraci s prostředím Microsoft-Azure a Windows, jednotný vývojový </w:t>
+      </w:r>
+      <w:proofErr w:type="spellStart"/>
+      <w:r>
+        <w:t>stack</w:t>
+      </w:r>
+      <w:proofErr w:type="spellEnd"/>
+      <w:r>
+        <w:t xml:space="preserve"> v jazyce C#, a možnost využití vyspělých nástrojů jako </w:t>
+      </w:r>
+      <w:proofErr w:type="spellStart"/>
+      <w:r>
+        <w:t>Visual</w:t>
+      </w:r>
+      <w:proofErr w:type="spellEnd"/>
+      <w:r>
+        <w:t xml:space="preserve"> Studio.</w:t>
+      </w:r>
+      <w:r>
+        <w:t xml:space="preserve"> </w:t>
+      </w:r>
+      <w:r>
+        <w:t>Novější verze .NET (např. .NET 8) jsou často uváděny jako velmi výkonné pro webové služby a cloudové scénáře. Ekosystém Microsoftu přináší stabilitu, podporu a standardizaci, což může být výhodné zejména ve středních či větších podnicích nebo tam, kde je již infrastruktura Microsoftu navázána.</w:t>
+      </w:r>
+      <w:r>
+        <w:t xml:space="preserve"> </w:t>
+      </w:r>
+      <w:r>
+        <w:t>Na druhou stranu, architektura založená na .NET přináší riziko závislosti na ekosystému Microsoftu, což může znamenat vyšší licenční či provozní náklady, případně menší flexibilitu při případné změně technologie nebo migraci.</w:t>
+      </w:r>
+    </w:p>
+    <w:p>
+      <w:r>
+        <w:t xml:space="preserve">Pro projekt </w:t>
+      </w:r>
+      <w:proofErr w:type="spellStart"/>
+      <w:r>
+        <w:t>PraxeO</w:t>
+      </w:r>
+      <w:proofErr w:type="spellEnd"/>
+      <w:r>
+        <w:t xml:space="preserve"> jsme se proto rozhodli zůstat u architektury Java </w:t>
+      </w:r>
+      <w:proofErr w:type="spellStart"/>
+      <w:r>
+        <w:t>Spring</w:t>
+      </w:r>
+      <w:proofErr w:type="spellEnd"/>
+      <w:r>
+        <w:t xml:space="preserve"> </w:t>
+      </w:r>
+      <w:proofErr w:type="spellStart"/>
+      <w:r>
+        <w:t>Boot</w:t>
+      </w:r>
+      <w:proofErr w:type="spellEnd"/>
+      <w:r>
+        <w:t xml:space="preserve"> + </w:t>
+      </w:r>
+      <w:proofErr w:type="spellStart"/>
+      <w:r>
+        <w:t>React</w:t>
+      </w:r>
+      <w:proofErr w:type="spellEnd"/>
+      <w:r>
+        <w:t xml:space="preserve"> + </w:t>
+      </w:r>
+      <w:proofErr w:type="spellStart"/>
+      <w:r>
+        <w:t>PostgreSQL</w:t>
+      </w:r>
+      <w:proofErr w:type="spellEnd"/>
+      <w:r>
+        <w:t>, která je zcela open-source, nevyžaduje komerční licence a nabízí rozsáhlou komunitní podporu i množství dostupných návodů. Tato volba je navíc vhodnější pro menší tým juniorních vývojářů, kteří se mohou učit z dostupných online zdrojů a postupně zvládat moderní webový vývoj bez závislosti na jednom dodavateli nebo proprietárním ekosystému.</w:t>
+      </w:r>
+    </w:p>
+    <w:p>
+      <w:r>
+        <w:t>Současné řešení tak lépe odpovídá charakteru projektu — školnímu týmu s omezenými prostředky a cílem vytvořit plně funkční, přehlednou a udržitelnou aplikaci.</w:t>
+      </w:r>
+    </w:p>
+    <w:p>
+      <w:pPr>
+        <w:pStyle w:val="Heading2"/>
+      </w:pPr>
+      <w:r>
+        <w:t xml:space="preserve">Použité </w:t>
+      </w:r>
+      <w:r>
+        <w:t>nástroje</w:t>
       </w:r>
     </w:p>
     <w:p>
@@ -1747,6 +1849,11 @@
     </w:p>
     <w:p>
       <w:pPr>
+        <w:ind w:left="708"/>
+      </w:pPr>
+    </w:p>
+    <w:p>
+      <w:pPr>
         <w:pStyle w:val="ListParagraph"/>
         <w:numPr>
           <w:ilvl w:val="0"/>
@@ -1755,6 +1862,7 @@
         <w:ind w:left="708"/>
       </w:pPr>
       <w:r>
+        <w:lastRenderedPageBreak/>
         <w:t>Git a GitHub</w:t>
       </w:r>
       <w:r>
@@ -2607,6 +2715,119 @@
     </w:lvl>
   </w:abstractNum>
   <w:abstractNum w:abstractNumId="6" w15:restartNumberingAfterBreak="0">
+    <w:nsid w:val="6377259F"/>
+    <w:multiLevelType w:val="hybridMultilevel"/>
+    <w:tmpl w:val="FB36D21C"/>
+    <w:lvl w:ilvl="0" w:tplc="04050001">
+      <w:start w:val="1"/>
+      <w:numFmt w:val="bullet"/>
+      <w:lvlText w:val=""/>
+      <w:lvlJc w:val="left"/>
+      <w:pPr>
+        <w:ind w:left="720" w:hanging="360"/>
+      </w:pPr>
+      <w:rPr>
+        <w:rFonts w:ascii="Symbol" w:hAnsi="Symbol" w:hint="default"/>
+      </w:rPr>
+    </w:lvl>
+    <w:lvl w:ilvl="1" w:tplc="04050003" w:tentative="1">
+      <w:start w:val="1"/>
+      <w:numFmt w:val="bullet"/>
+      <w:lvlText w:val="o"/>
+      <w:lvlJc w:val="left"/>
+      <w:pPr>
+        <w:ind w:left="1440" w:hanging="360"/>
+      </w:pPr>
+      <w:rPr>
+        <w:rFonts w:ascii="Courier New" w:hAnsi="Courier New" w:cs="Courier New" w:hint="default"/>
+      </w:rPr>
+    </w:lvl>
+    <w:lvl w:ilvl="2" w:tplc="04050005" w:tentative="1">
+      <w:start w:val="1"/>
+      <w:numFmt w:val="bullet"/>
+      <w:lvlText w:val=""/>
+      <w:lvlJc w:val="left"/>
+      <w:pPr>
+        <w:ind w:left="2160" w:hanging="360"/>
+      </w:pPr>
+      <w:rPr>
+        <w:rFonts w:ascii="Wingdings" w:hAnsi="Wingdings" w:hint="default"/>
+      </w:rPr>
+    </w:lvl>
+    <w:lvl w:ilvl="3" w:tplc="04050001" w:tentative="1">
+      <w:start w:val="1"/>
+      <w:numFmt w:val="bullet"/>
+      <w:lvlText w:val=""/>
+      <w:lvlJc w:val="left"/>
+      <w:pPr>
+        <w:ind w:left="2880" w:hanging="360"/>
+      </w:pPr>
+      <w:rPr>
+        <w:rFonts w:ascii="Symbol" w:hAnsi="Symbol" w:hint="default"/>
+      </w:rPr>
+    </w:lvl>
+    <w:lvl w:ilvl="4" w:tplc="04050003" w:tentative="1">
+      <w:start w:val="1"/>
+      <w:numFmt w:val="bullet"/>
+      <w:lvlText w:val="o"/>
+      <w:lvlJc w:val="left"/>
+      <w:pPr>
+        <w:ind w:left="3600" w:hanging="360"/>
+      </w:pPr>
+      <w:rPr>
+        <w:rFonts w:ascii="Courier New" w:hAnsi="Courier New" w:cs="Courier New" w:hint="default"/>
+      </w:rPr>
+    </w:lvl>
+    <w:lvl w:ilvl="5" w:tplc="04050005" w:tentative="1">
+      <w:start w:val="1"/>
+      <w:numFmt w:val="bullet"/>
+      <w:lvlText w:val=""/>
+      <w:lvlJc w:val="left"/>
+      <w:pPr>
+        <w:ind w:left="4320" w:hanging="360"/>
+      </w:pPr>
+      <w:rPr>
+        <w:rFonts w:ascii="Wingdings" w:hAnsi="Wingdings" w:hint="default"/>
+      </w:rPr>
+    </w:lvl>
+    <w:lvl w:ilvl="6" w:tplc="04050001" w:tentative="1">
+      <w:start w:val="1"/>
+      <w:numFmt w:val="bullet"/>
+      <w:lvlText w:val=""/>
+      <w:lvlJc w:val="left"/>
+      <w:pPr>
+        <w:ind w:left="5040" w:hanging="360"/>
+      </w:pPr>
+      <w:rPr>
+        <w:rFonts w:ascii="Symbol" w:hAnsi="Symbol" w:hint="default"/>
+      </w:rPr>
+    </w:lvl>
+    <w:lvl w:ilvl="7" w:tplc="04050003" w:tentative="1">
+      <w:start w:val="1"/>
+      <w:numFmt w:val="bullet"/>
+      <w:lvlText w:val="o"/>
+      <w:lvlJc w:val="left"/>
+      <w:pPr>
+        <w:ind w:left="5760" w:hanging="360"/>
+      </w:pPr>
+      <w:rPr>
+        <w:rFonts w:ascii="Courier New" w:hAnsi="Courier New" w:cs="Courier New" w:hint="default"/>
+      </w:rPr>
+    </w:lvl>
+    <w:lvl w:ilvl="8" w:tplc="04050005" w:tentative="1">
+      <w:start w:val="1"/>
+      <w:numFmt w:val="bullet"/>
+      <w:lvlText w:val=""/>
+      <w:lvlJc w:val="left"/>
+      <w:pPr>
+        <w:ind w:left="6480" w:hanging="360"/>
+      </w:pPr>
+      <w:rPr>
+        <w:rFonts w:ascii="Wingdings" w:hAnsi="Wingdings" w:hint="default"/>
+      </w:rPr>
+    </w:lvl>
+  </w:abstractNum>
+  <w:abstractNum w:abstractNumId="7" w15:restartNumberingAfterBreak="0">
     <w:nsid w:val="77A708D2"/>
     <w:multiLevelType w:val="hybridMultilevel"/>
     <w:tmpl w:val="065EA260"/>
@@ -2723,7 +2944,7 @@
     <w:abstractNumId w:val="0"/>
   </w:num>
   <w:num w:numId="2" w16cid:durableId="1610894277">
-    <w:abstractNumId w:val="6"/>
+    <w:abstractNumId w:val="7"/>
   </w:num>
   <w:num w:numId="3" w16cid:durableId="2127894492">
     <w:abstractNumId w:val="2"/>
@@ -2739,6 +2960,9 @@
   </w:num>
   <w:num w:numId="7" w16cid:durableId="1366364148">
     <w:abstractNumId w:val="3"/>
+  </w:num>
+  <w:num w:numId="8" w16cid:durableId="1497920558">
+    <w:abstractNumId w:val="6"/>
   </w:num>
 </w:numbering>
 </file>
@@ -3193,7 +3417,6 @@
     <w:next w:val="Normal"/>
     <w:link w:val="Heading3Char"/>
     <w:uiPriority w:val="9"/>
-    <w:semiHidden/>
     <w:unhideWhenUsed/>
     <w:qFormat/>
     <w:rsid w:val="00CF2986"/>
@@ -3345,7 +3568,6 @@
   <w:style w:type="character" w:default="1" w:styleId="DefaultParagraphFont">
     <w:name w:val="Default Paragraph Font"/>
     <w:uiPriority w:val="1"/>
-    <w:semiHidden/>
     <w:unhideWhenUsed/>
   </w:style>
   <w:style w:type="table" w:default="1" w:styleId="TableNormal">
@@ -3400,7 +3622,6 @@
     <w:basedOn w:val="DefaultParagraphFont"/>
     <w:link w:val="Heading3"/>
     <w:uiPriority w:val="9"/>
-    <w:semiHidden/>
     <w:rsid w:val="00CF2986"/>
     <w:rPr>
       <w:rFonts w:eastAsiaTheme="majorEastAsia" w:cstheme="majorBidi"/>

</xml_diff>

<commit_message>
#128 Uprava dokumentu architektury
</commit_message>
<xml_diff>
--- a/Dokumenty/01 - Inception/Architektura.docx
+++ b/Dokumenty/01 - Inception/Architektura.docx
@@ -49,9 +49,6 @@
       <w:r>
         <w:t xml:space="preserve"> </w:t>
       </w:r>
-      <w:r>
-        <w:t>+ Next.js</w:t>
-      </w:r>
     </w:p>
     <w:p>
       <w:pPr>
@@ -214,7 +211,10 @@
       </w:r>
       <w:proofErr w:type="spellEnd"/>
       <w:r>
-        <w:t>/Next.js – umožňuje server-</w:t>
+        <w:t xml:space="preserve"> </w:t>
+      </w:r>
+      <w:r>
+        <w:t>– umožňuje server-</w:t>
       </w:r>
       <w:proofErr w:type="spellStart"/>
       <w:r>
@@ -282,7 +282,7 @@
       </w:r>
       <w:proofErr w:type="spellEnd"/>
       <w:r>
-        <w:t xml:space="preserve"> (Next.js </w:t>
+        <w:t xml:space="preserve"> (</w:t>
       </w:r>
       <w:proofErr w:type="spellStart"/>
       <w:r>
@@ -415,7 +415,7 @@
         <w:ind w:left="1440"/>
       </w:pPr>
       <w:r>
-        <w:t>Uživatel, Role, Praxe, Úloha, Komentář, Posudek, Report.</w:t>
+        <w:t>Uživatel, Role, Praxe, Úloha, Posudek, Report.</w:t>
       </w:r>
     </w:p>
     <w:p>
@@ -677,7 +677,21 @@
         <w:ind w:left="2160"/>
       </w:pPr>
       <w:r>
-        <w:t>Student a učitel se mohou registrovat pouze s univerzitním e-mailem (@student.osu.cz, @osu.cz).</w:t>
+        <w:t xml:space="preserve">Student a učitel se mohou registrovat pouze s univerzitním e-mailem </w:t>
+      </w:r>
+      <w:proofErr w:type="gramStart"/>
+      <w:r>
+        <w:t xml:space="preserve">( </w:t>
+      </w:r>
+      <w:r>
+        <w:t>jmeno</w:t>
+      </w:r>
+      <w:r>
+        <w:t>@osu.cz</w:t>
+      </w:r>
+      <w:proofErr w:type="gramEnd"/>
+      <w:r>
+        <w:t>).</w:t>
       </w:r>
     </w:p>
     <w:p>
@@ -1576,19 +1590,7 @@
       </w:r>
       <w:proofErr w:type="spellEnd"/>
       <w:r>
-        <w:t xml:space="preserve"> Studio.</w:t>
-      </w:r>
-      <w:r>
-        <w:t xml:space="preserve"> </w:t>
-      </w:r>
-      <w:r>
-        <w:t>Novější verze .NET (např. .NET 8) jsou často uváděny jako velmi výkonné pro webové služby a cloudové scénáře. Ekosystém Microsoftu přináší stabilitu, podporu a standardizaci, což může být výhodné zejména ve středních či větších podnicích nebo tam, kde je již infrastruktura Microsoftu navázána.</w:t>
-      </w:r>
-      <w:r>
-        <w:t xml:space="preserve"> </w:t>
-      </w:r>
-      <w:r>
-        <w:t>Na druhou stranu, architektura založená na .NET přináší riziko závislosti na ekosystému Microsoftu, což může znamenat vyšší licenční či provozní náklady, případně menší flexibilitu při případné změně technologie nebo migraci.</w:t>
+        <w:t xml:space="preserve"> Studio. Novější verze .NET (např. .NET 8) jsou často uváděny jako velmi výkonné pro webové služby a cloudové scénáře. Ekosystém Microsoftu přináší stabilitu, podporu a standardizaci, což může být výhodné zejména ve středních či větších podnicích nebo tam, kde je již infrastruktura Microsoftu navázána. Na druhou stranu, architektura založená na .NET přináší riziko závislosti na ekosystému Microsoftu, což může znamenat vyšší licenční či provozní náklady, případně menší flexibilitu při případné změně technologie nebo migraci.</w:t>
       </w:r>
     </w:p>
     <w:p>
@@ -3568,6 +3570,7 @@
   <w:style w:type="character" w:default="1" w:styleId="DefaultParagraphFont">
     <w:name w:val="Default Paragraph Font"/>
     <w:uiPriority w:val="1"/>
+    <w:semiHidden/>
     <w:unhideWhenUsed/>
   </w:style>
   <w:style w:type="table" w:default="1" w:styleId="TableNormal">

</xml_diff>